<commit_message>
WORD: replaced current doc with original
</commit_message>
<xml_diff>
--- a/PWS word document/PWS VAVO Project.docx
+++ b/PWS word document/PWS VAVO Project.docx
@@ -7,7 +7,9 @@
         <w:rPr>
           <w:rFonts w:ascii="OCR A Extended" w:hAnsi="OCR A Extended"/>
           <w:b/>
+          <w:bCs/>
           <w:sz w:val="44"/>
+          <w:szCs w:val="44"/>
           <w:u w:val="single"/>
         </w:rPr>
       </w:pPr>
@@ -15,26 +17,78 @@
         <w:rPr>
           <w:rFonts w:ascii="OCR A Extended" w:hAnsi="OCR A Extended"/>
           <w:b/>
-          <w:color w:val="4EA72E"/>
+          <w:bCs/>
+          <w:color w:val="4EA72E" w:themeColor="accent6"/>
           <w:sz w:val="44"/>
-          <w:u w:val="single"/>
-        </w:rPr>
-        <w:t>PWS VAVO: Eduan de Munnik en Yevhenii Peretiatko</w:t>
-      </w:r>
-    </w:p>
-    <w:p>
-      <w:pPr>
+          <w:szCs w:val="44"/>
+          <w:u w:val="single"/>
+        </w:rPr>
+        <w:t>PWS VAVO: Eduan de Munnik</w:t>
+      </w:r>
+      <w:r>
         <w:rPr>
           <w:rFonts w:ascii="OCR A Extended" w:hAnsi="OCR A Extended"/>
-          <w:color w:val="4EA72E"/>
+          <w:b/>
+          <w:bCs/>
+          <w:color w:val="4EA72E" w:themeColor="accent6"/>
+          <w:sz w:val="44"/>
+          <w:szCs w:val="44"/>
+          <w:u w:val="single"/>
+        </w:rPr>
+        <w:t xml:space="preserve"> en Y</w:t>
+      </w:r>
+      <w:r>
+        <w:rPr>
+          <w:rFonts w:ascii="OCR A Extended" w:hAnsi="OCR A Extended"/>
+          <w:b/>
+          <w:bCs/>
+          <w:color w:val="4EA72E" w:themeColor="accent6"/>
+          <w:sz w:val="44"/>
+          <w:szCs w:val="44"/>
+          <w:u w:val="single"/>
+        </w:rPr>
+        <w:t>e</w:t>
+      </w:r>
+      <w:r>
+        <w:rPr>
+          <w:rFonts w:ascii="OCR A Extended" w:hAnsi="OCR A Extended"/>
+          <w:b/>
+          <w:bCs/>
+          <w:color w:val="4EA72E" w:themeColor="accent6"/>
+          <w:sz w:val="44"/>
+          <w:szCs w:val="44"/>
+          <w:u w:val="single"/>
+        </w:rPr>
+        <w:t>vhenii</w:t>
+      </w:r>
+      <w:r>
+        <w:rPr>
+          <w:rFonts w:ascii="OCR A Extended" w:hAnsi="OCR A Extended"/>
+          <w:b/>
+          <w:bCs/>
+          <w:color w:val="4EA72E" w:themeColor="accent6"/>
+          <w:sz w:val="44"/>
+          <w:szCs w:val="44"/>
+          <w:u w:val="single"/>
+        </w:rPr>
+        <w:t xml:space="preserve"> Peretiatko</w:t>
+      </w:r>
+    </w:p>
+    <w:p>
+      <w:pPr>
+        <w:rPr>
+          <w:rFonts w:ascii="OCR A Extended" w:hAnsi="OCR A Extended"/>
+          <w:color w:val="4EA72E" w:themeColor="accent6"/>
           <w:sz w:val="32"/>
+          <w:szCs w:val="32"/>
         </w:rPr>
       </w:pPr>
       <w:r>
         <w:rPr>
           <w:rFonts w:ascii="OCR A Extended" w:hAnsi="OCR A Extended"/>
-          <w:color w:val="4EA72E"/>
+          <w:color w:val="4EA72E" w:themeColor="accent6"/>
           <w:sz w:val="32"/>
+          <w:szCs w:val="32"/>
         </w:rPr>
         <w:t>5/9/2025</w:t>
       </w:r>
@@ -48,16 +102,20 @@
         <w:rPr>
           <w:rFonts w:ascii="OCR A Extended" w:hAnsi="OCR A Extended"/>
           <w:b/>
+          <w:bCs/>
           <w:sz w:val="52"/>
-          <w:u w:val="single"/>
-        </w:rPr>
-      </w:pPr>
-      <w:bookmarkStart w:id="0" w:name="_Toc210374233"/>
+          <w:szCs w:val="52"/>
+          <w:u w:val="single"/>
+        </w:rPr>
+      </w:pPr>
+      <w:bookmarkStart w:id="0" w:name="_Toc211424245"/>
       <w:r>
         <w:rPr>
           <w:rFonts w:ascii="OCR A Extended" w:hAnsi="OCR A Extended"/>
           <w:b/>
+          <w:bCs/>
           <w:sz w:val="52"/>
+          <w:szCs w:val="52"/>
           <w:u w:val="single"/>
         </w:rPr>
         <w:t>Onderwerp:</w:t>
@@ -75,7 +133,31 @@
         <w:rPr>
           <w:rFonts w:ascii="OCR A Extended" w:hAnsi="OCR A Extended"/>
         </w:rPr>
-        <w:t>Een videogame samen maken</w:t>
+        <w:t xml:space="preserve">Een </w:t>
+      </w:r>
+      <w:r>
+        <w:rPr>
+          <w:rFonts w:ascii="OCR A Extended" w:hAnsi="OCR A Extended"/>
+        </w:rPr>
+        <w:t>videogame</w:t>
+      </w:r>
+      <w:r>
+        <w:rPr>
+          <w:rFonts w:ascii="OCR A Extended" w:hAnsi="OCR A Extended"/>
+        </w:rPr>
+        <w:t xml:space="preserve"> </w:t>
+      </w:r>
+      <w:r>
+        <w:rPr>
+          <w:rFonts w:ascii="OCR A Extended" w:hAnsi="OCR A Extended"/>
+        </w:rPr>
+        <w:t xml:space="preserve">samen </w:t>
+      </w:r>
+      <w:r>
+        <w:rPr>
+          <w:rFonts w:ascii="OCR A Extended" w:hAnsi="OCR A Extended"/>
+        </w:rPr>
+        <w:t>maken</w:t>
       </w:r>
     </w:p>
     <w:p/>
@@ -98,14 +180,16 @@
         <w:rPr>
           <w:rFonts w:ascii="OCR A Extended" w:hAnsi="OCR A Extended"/>
           <w:sz w:val="44"/>
-          <w:u w:val="single"/>
-        </w:rPr>
-      </w:pPr>
-      <w:bookmarkStart w:id="1" w:name="_Toc210374234"/>
+          <w:szCs w:val="44"/>
+          <w:u w:val="single"/>
+        </w:rPr>
+      </w:pPr>
+      <w:bookmarkStart w:id="1" w:name="_Toc211424246"/>
       <w:r>
         <w:rPr>
           <w:rFonts w:ascii="OCR A Extended" w:hAnsi="OCR A Extended"/>
           <w:sz w:val="44"/>
+          <w:szCs w:val="44"/>
           <w:u w:val="single"/>
         </w:rPr>
         <w:t>Inhoudsopgave:</w:t>
@@ -116,409 +200,572 @@
       <w:pPr>
         <w:rPr>
           <w:sz w:val="28"/>
-        </w:rPr>
-      </w:pPr>
-    </w:p>
-    <w:p>
-      <w:pPr>
-        <w:pStyle w:val="TOCHeading"/>
-      </w:pPr>
-      <w:r>
-        <w:t>Inhoud</w:t>
-      </w:r>
-    </w:p>
-    <w:p>
-      <w:pPr>
-        <w:pStyle w:val="TOC1"/>
-        <w:tabs>
-          <w:tab w:val="right" w:leader="dot" w:pos="9062"/>
-        </w:tabs>
-        <w:rPr>
-          <w:noProof/>
-        </w:rPr>
-      </w:pPr>
-      <w:r>
-        <w:fldChar w:fldCharType="begin"/>
-      </w:r>
-      <w:r>
-        <w:instrText xml:space="preserve"> TOC \o "1-3" \h \z \u </w:instrText>
-      </w:r>
-      <w:r>
-        <w:fldChar w:fldCharType="separate"/>
-      </w:r>
-      <w:hyperlink w:anchor="_Toc210374233" w:history="1">
-        <w:r>
-          <w:rPr>
-            <w:rStyle w:val="Hyperlink"/>
-            <w:noProof/>
-          </w:rPr>
-          <w:t>Onderwerp:</w:t>
-        </w:r>
-        <w:r>
-          <w:rPr>
-            <w:noProof/>
-          </w:rPr>
-          <w:tab/>
-        </w:r>
-        <w:r>
-          <w:rPr>
-            <w:noProof/>
-          </w:rPr>
-          <w:fldChar w:fldCharType="begin"/>
-        </w:r>
-        <w:r>
-          <w:rPr>
-            <w:noProof/>
-          </w:rPr>
-          <w:instrText xml:space="preserve"> PAGEREF _Toc210374233 \h </w:instrText>
-        </w:r>
-        <w:r>
-          <w:rPr>
-            <w:noProof/>
-          </w:rPr>
-        </w:r>
-        <w:r>
-          <w:rPr>
-            <w:noProof/>
-          </w:rPr>
-          <w:fldChar w:fldCharType="separate"/>
-        </w:r>
-        <w:r>
-          <w:rPr>
-            <w:noProof/>
-          </w:rPr>
-          <w:t>1</w:t>
-        </w:r>
-        <w:r>
-          <w:rPr>
-            <w:noProof/>
-          </w:rPr>
-          <w:fldChar w:fldCharType="end"/>
-        </w:r>
-      </w:hyperlink>
-    </w:p>
-    <w:p>
-      <w:pPr>
-        <w:pStyle w:val="TOC1"/>
-        <w:tabs>
-          <w:tab w:val="right" w:leader="dot" w:pos="9062"/>
-        </w:tabs>
-        <w:rPr>
-          <w:noProof/>
-        </w:rPr>
-      </w:pPr>
-      <w:hyperlink w:anchor="_Toc210374234" w:history="1">
-        <w:r>
-          <w:rPr>
-            <w:rStyle w:val="Hyperlink"/>
-            <w:noProof/>
-          </w:rPr>
-          <w:t>Inhoudsopgave:</w:t>
-        </w:r>
-        <w:r>
-          <w:rPr>
-            <w:noProof/>
-          </w:rPr>
-          <w:tab/>
-        </w:r>
-        <w:r>
-          <w:rPr>
-            <w:noProof/>
-          </w:rPr>
-          <w:fldChar w:fldCharType="begin"/>
-        </w:r>
-        <w:r>
-          <w:rPr>
-            <w:noProof/>
-          </w:rPr>
-          <w:instrText xml:space="preserve"> PAGEREF _Toc210374234 \h </w:instrText>
-        </w:r>
-        <w:r>
-          <w:rPr>
-            <w:noProof/>
-          </w:rPr>
-        </w:r>
-        <w:r>
-          <w:rPr>
-            <w:noProof/>
-          </w:rPr>
-          <w:fldChar w:fldCharType="separate"/>
-        </w:r>
-        <w:r>
-          <w:rPr>
-            <w:noProof/>
-          </w:rPr>
-          <w:t>2</w:t>
-        </w:r>
-        <w:r>
-          <w:rPr>
-            <w:noProof/>
-          </w:rPr>
-          <w:fldChar w:fldCharType="end"/>
-        </w:r>
-      </w:hyperlink>
-    </w:p>
-    <w:p>
-      <w:pPr>
-        <w:pStyle w:val="TOC1"/>
-        <w:tabs>
-          <w:tab w:val="right" w:leader="dot" w:pos="9062"/>
-        </w:tabs>
-        <w:rPr>
-          <w:noProof/>
-        </w:rPr>
-      </w:pPr>
-      <w:hyperlink w:anchor="_Toc210374235" w:history="1">
-        <w:r>
-          <w:rPr>
-            <w:rStyle w:val="Hyperlink"/>
-            <w:noProof/>
-          </w:rPr>
-          <w:t>Inleiding:</w:t>
-        </w:r>
-        <w:r>
-          <w:rPr>
-            <w:noProof/>
-          </w:rPr>
-          <w:tab/>
-        </w:r>
-        <w:r>
-          <w:rPr>
-            <w:noProof/>
-          </w:rPr>
-          <w:fldChar w:fldCharType="begin"/>
-        </w:r>
-        <w:r>
-          <w:rPr>
-            <w:noProof/>
-          </w:rPr>
-          <w:instrText xml:space="preserve"> PAGEREF _Toc210374235 \h </w:instrText>
-        </w:r>
-        <w:r>
-          <w:rPr>
-            <w:noProof/>
-          </w:rPr>
-        </w:r>
-        <w:r>
-          <w:rPr>
-            <w:noProof/>
-          </w:rPr>
-          <w:fldChar w:fldCharType="separate"/>
-        </w:r>
-        <w:r>
-          <w:rPr>
-            <w:noProof/>
-          </w:rPr>
-          <w:t>3</w:t>
-        </w:r>
-        <w:r>
-          <w:rPr>
-            <w:noProof/>
-          </w:rPr>
-          <w:fldChar w:fldCharType="end"/>
-        </w:r>
-      </w:hyperlink>
-    </w:p>
-    <w:p>
-      <w:pPr>
-        <w:pStyle w:val="TOC1"/>
-        <w:tabs>
-          <w:tab w:val="right" w:leader="dot" w:pos="9062"/>
-        </w:tabs>
-        <w:rPr>
-          <w:noProof/>
-        </w:rPr>
-      </w:pPr>
-      <w:hyperlink w:anchor="_Toc210374236" w:history="1">
-        <w:r>
-          <w:rPr>
-            <w:rStyle w:val="Hyperlink"/>
-            <w:noProof/>
-          </w:rPr>
-          <w:t>Hoofdvraag:</w:t>
-        </w:r>
-        <w:r>
-          <w:rPr>
-            <w:noProof/>
-          </w:rPr>
-          <w:tab/>
-        </w:r>
-        <w:r>
-          <w:rPr>
-            <w:noProof/>
-          </w:rPr>
-          <w:fldChar w:fldCharType="begin"/>
-        </w:r>
-        <w:r>
-          <w:rPr>
-            <w:noProof/>
-          </w:rPr>
-          <w:instrText xml:space="preserve"> PAGEREF _Toc210374236 \h </w:instrText>
-        </w:r>
-        <w:r>
-          <w:rPr>
-            <w:noProof/>
-          </w:rPr>
-        </w:r>
-        <w:r>
-          <w:rPr>
-            <w:noProof/>
-          </w:rPr>
-          <w:fldChar w:fldCharType="separate"/>
-        </w:r>
-        <w:r>
-          <w:rPr>
-            <w:noProof/>
-          </w:rPr>
-          <w:t>4</w:t>
-        </w:r>
-        <w:r>
-          <w:rPr>
-            <w:noProof/>
-          </w:rPr>
-          <w:fldChar w:fldCharType="end"/>
-        </w:r>
-      </w:hyperlink>
-    </w:p>
-    <w:p>
-      <w:pPr>
-        <w:pStyle w:val="TOC1"/>
-        <w:tabs>
-          <w:tab w:val="right" w:leader="dot" w:pos="9062"/>
-        </w:tabs>
-        <w:rPr>
-          <w:noProof/>
-        </w:rPr>
-      </w:pPr>
-      <w:hyperlink w:anchor="_Toc210374237" w:history="1">
-        <w:r>
-          <w:rPr>
-            <w:rStyle w:val="Hyperlink"/>
-            <w:noProof/>
-          </w:rPr>
-          <w:t>Deelvragen:</w:t>
-        </w:r>
-        <w:r>
-          <w:rPr>
-            <w:noProof/>
-          </w:rPr>
-          <w:tab/>
-        </w:r>
-        <w:r>
-          <w:rPr>
-            <w:noProof/>
-          </w:rPr>
-          <w:fldChar w:fldCharType="begin"/>
-        </w:r>
-        <w:r>
-          <w:rPr>
-            <w:noProof/>
-          </w:rPr>
-          <w:instrText xml:space="preserve"> PAGEREF _Toc210374237 \h </w:instrText>
-        </w:r>
-        <w:r>
-          <w:rPr>
-            <w:noProof/>
-          </w:rPr>
-        </w:r>
-        <w:r>
-          <w:rPr>
-            <w:noProof/>
-          </w:rPr>
-          <w:fldChar w:fldCharType="separate"/>
-        </w:r>
-        <w:r>
-          <w:rPr>
-            <w:noProof/>
-          </w:rPr>
-          <w:t>4</w:t>
-        </w:r>
-        <w:r>
-          <w:rPr>
-            <w:noProof/>
-          </w:rPr>
-          <w:fldChar w:fldCharType="end"/>
-        </w:r>
-      </w:hyperlink>
-    </w:p>
-    <w:p>
-      <w:pPr>
-        <w:pStyle w:val="TOC1"/>
-        <w:tabs>
-          <w:tab w:val="right" w:leader="dot" w:pos="9062"/>
-        </w:tabs>
-        <w:rPr>
-          <w:noProof/>
-        </w:rPr>
-      </w:pPr>
-      <w:hyperlink w:anchor="_Toc210374238" w:history="1">
-        <w:r>
-          <w:rPr>
-            <w:rStyle w:val="Hyperlink"/>
-            <w:noProof/>
-          </w:rPr>
-          <w:t>Stappenplan:</w:t>
-        </w:r>
-        <w:r>
-          <w:rPr>
-            <w:noProof/>
-          </w:rPr>
-          <w:tab/>
-        </w:r>
-        <w:r>
-          <w:rPr>
-            <w:noProof/>
-          </w:rPr>
-          <w:fldChar w:fldCharType="begin"/>
-        </w:r>
-        <w:r>
-          <w:rPr>
-            <w:noProof/>
-          </w:rPr>
-          <w:instrText xml:space="preserve"> PAGEREF _Toc210374238 \h </w:instrText>
-        </w:r>
-        <w:r>
-          <w:rPr>
-            <w:noProof/>
-          </w:rPr>
-        </w:r>
-        <w:r>
-          <w:rPr>
-            <w:noProof/>
-          </w:rPr>
-          <w:fldChar w:fldCharType="separate"/>
-        </w:r>
-        <w:r>
-          <w:rPr>
-            <w:noProof/>
-          </w:rPr>
-          <w:t>5</w:t>
-        </w:r>
-        <w:r>
-          <w:rPr>
-            <w:noProof/>
-          </w:rPr>
-          <w:fldChar w:fldCharType="end"/>
-        </w:r>
-      </w:hyperlink>
-    </w:p>
-    <w:p>
-      <w:r>
-        <w:rPr>
-          <w:b/>
-        </w:rPr>
-        <w:fldChar w:fldCharType="end"/>
-      </w:r>
-    </w:p>
+          <w:szCs w:val="28"/>
+        </w:rPr>
+      </w:pPr>
+    </w:p>
+    <w:sdt>
+      <w:sdtPr>
+        <w:rPr>
+          <w:rFonts w:asciiTheme="minorHAnsi" w:eastAsiaTheme="minorHAnsi" w:hAnsiTheme="minorHAnsi" w:cstheme="minorBidi"/>
+          <w:color w:val="auto"/>
+          <w:kern w:val="2"/>
+          <w:sz w:val="24"/>
+          <w:szCs w:val="24"/>
+          <w:lang w:eastAsia="en-US"/>
+          <w14:ligatures w14:val="standardContextual"/>
+        </w:rPr>
+        <w:id w:val="-1850323643"/>
+        <w:docPartObj>
+          <w:docPartGallery w:val="Table of Contents"/>
+          <w:docPartUnique/>
+        </w:docPartObj>
+      </w:sdtPr>
+      <w:sdtEndPr>
+        <w:rPr>
+          <w:b/>
+          <w:bCs/>
+        </w:rPr>
+      </w:sdtEndPr>
+      <w:sdtContent>
+        <w:p>
+          <w:pPr>
+            <w:pStyle w:val="TOCHeading"/>
+          </w:pPr>
+          <w:r>
+            <w:t>Inhoud</w:t>
+          </w:r>
+        </w:p>
+        <w:p>
+          <w:pPr>
+            <w:pStyle w:val="TOC1"/>
+            <w:tabs>
+              <w:tab w:val="right" w:leader="dot" w:pos="9062"/>
+            </w:tabs>
+            <w:rPr>
+              <w:rFonts w:eastAsiaTheme="minorEastAsia"/>
+              <w:noProof/>
+              <w:lang w:val="en-ZA" w:eastAsia="en-ZA"/>
+            </w:rPr>
+          </w:pPr>
+          <w:r>
+            <w:fldChar w:fldCharType="begin"/>
+          </w:r>
+          <w:r>
+            <w:instrText xml:space="preserve"> TOC \o "1-3" \h \z \u </w:instrText>
+          </w:r>
+          <w:r>
+            <w:fldChar w:fldCharType="separate"/>
+          </w:r>
+          <w:hyperlink w:anchor="_Toc211424245" w:history="1">
+            <w:r>
+              <w:rPr>
+                <w:rStyle w:val="Hyperlink"/>
+                <w:rFonts w:ascii="OCR A Extended" w:hAnsi="OCR A Extended"/>
+                <w:b/>
+                <w:bCs/>
+                <w:noProof/>
+              </w:rPr>
+              <w:t>Onderwerp:</w:t>
+            </w:r>
+            <w:r>
+              <w:rPr>
+                <w:noProof/>
+                <w:webHidden/>
+              </w:rPr>
+              <w:tab/>
+            </w:r>
+            <w:r>
+              <w:rPr>
+                <w:noProof/>
+                <w:webHidden/>
+              </w:rPr>
+              <w:fldChar w:fldCharType="begin"/>
+            </w:r>
+            <w:r>
+              <w:rPr>
+                <w:noProof/>
+                <w:webHidden/>
+              </w:rPr>
+              <w:instrText xml:space="preserve"> PAGEREF _Toc211424245 \h </w:instrText>
+            </w:r>
+            <w:r>
+              <w:rPr>
+                <w:noProof/>
+                <w:webHidden/>
+              </w:rPr>
+            </w:r>
+            <w:r>
+              <w:rPr>
+                <w:noProof/>
+                <w:webHidden/>
+              </w:rPr>
+              <w:fldChar w:fldCharType="separate"/>
+            </w:r>
+            <w:r>
+              <w:rPr>
+                <w:noProof/>
+                <w:webHidden/>
+              </w:rPr>
+              <w:t>1</w:t>
+            </w:r>
+            <w:r>
+              <w:rPr>
+                <w:noProof/>
+                <w:webHidden/>
+              </w:rPr>
+              <w:fldChar w:fldCharType="end"/>
+            </w:r>
+          </w:hyperlink>
+        </w:p>
+        <w:p>
+          <w:pPr>
+            <w:pStyle w:val="TOC1"/>
+            <w:tabs>
+              <w:tab w:val="right" w:leader="dot" w:pos="9062"/>
+            </w:tabs>
+            <w:rPr>
+              <w:rFonts w:eastAsiaTheme="minorEastAsia"/>
+              <w:noProof/>
+              <w:lang w:val="en-ZA" w:eastAsia="en-ZA"/>
+            </w:rPr>
+          </w:pPr>
+          <w:hyperlink w:anchor="_Toc211424246" w:history="1">
+            <w:r>
+              <w:rPr>
+                <w:rStyle w:val="Hyperlink"/>
+                <w:rFonts w:ascii="OCR A Extended" w:hAnsi="OCR A Extended"/>
+                <w:noProof/>
+              </w:rPr>
+              <w:t>Inhoudsopgave:</w:t>
+            </w:r>
+            <w:r>
+              <w:rPr>
+                <w:noProof/>
+                <w:webHidden/>
+              </w:rPr>
+              <w:tab/>
+            </w:r>
+            <w:r>
+              <w:rPr>
+                <w:noProof/>
+                <w:webHidden/>
+              </w:rPr>
+              <w:fldChar w:fldCharType="begin"/>
+            </w:r>
+            <w:r>
+              <w:rPr>
+                <w:noProof/>
+                <w:webHidden/>
+              </w:rPr>
+              <w:instrText xml:space="preserve"> PAGEREF _Toc211424246 \h </w:instrText>
+            </w:r>
+            <w:r>
+              <w:rPr>
+                <w:noProof/>
+                <w:webHidden/>
+              </w:rPr>
+            </w:r>
+            <w:r>
+              <w:rPr>
+                <w:noProof/>
+                <w:webHidden/>
+              </w:rPr>
+              <w:fldChar w:fldCharType="separate"/>
+            </w:r>
+            <w:r>
+              <w:rPr>
+                <w:noProof/>
+                <w:webHidden/>
+              </w:rPr>
+              <w:t>2</w:t>
+            </w:r>
+            <w:r>
+              <w:rPr>
+                <w:noProof/>
+                <w:webHidden/>
+              </w:rPr>
+              <w:fldChar w:fldCharType="end"/>
+            </w:r>
+          </w:hyperlink>
+        </w:p>
+        <w:p>
+          <w:pPr>
+            <w:pStyle w:val="TOC1"/>
+            <w:tabs>
+              <w:tab w:val="right" w:leader="dot" w:pos="9062"/>
+            </w:tabs>
+            <w:rPr>
+              <w:rFonts w:eastAsiaTheme="minorEastAsia"/>
+              <w:noProof/>
+              <w:lang w:val="en-ZA" w:eastAsia="en-ZA"/>
+            </w:rPr>
+          </w:pPr>
+          <w:hyperlink w:anchor="_Toc211424247" w:history="1">
+            <w:r>
+              <w:rPr>
+                <w:rStyle w:val="Hyperlink"/>
+                <w:rFonts w:ascii="OCR A Extended" w:hAnsi="OCR A Extended"/>
+                <w:noProof/>
+              </w:rPr>
+              <w:t>Inleiding:</w:t>
+            </w:r>
+            <w:r>
+              <w:rPr>
+                <w:noProof/>
+                <w:webHidden/>
+              </w:rPr>
+              <w:tab/>
+            </w:r>
+            <w:r>
+              <w:rPr>
+                <w:noProof/>
+                <w:webHidden/>
+              </w:rPr>
+              <w:fldChar w:fldCharType="begin"/>
+            </w:r>
+            <w:r>
+              <w:rPr>
+                <w:noProof/>
+                <w:webHidden/>
+              </w:rPr>
+              <w:instrText xml:space="preserve"> PAGEREF _Toc211424247 \h </w:instrText>
+            </w:r>
+            <w:r>
+              <w:rPr>
+                <w:noProof/>
+                <w:webHidden/>
+              </w:rPr>
+            </w:r>
+            <w:r>
+              <w:rPr>
+                <w:noProof/>
+                <w:webHidden/>
+              </w:rPr>
+              <w:fldChar w:fldCharType="separate"/>
+            </w:r>
+            <w:r>
+              <w:rPr>
+                <w:noProof/>
+                <w:webHidden/>
+              </w:rPr>
+              <w:t>3</w:t>
+            </w:r>
+            <w:r>
+              <w:rPr>
+                <w:noProof/>
+                <w:webHidden/>
+              </w:rPr>
+              <w:fldChar w:fldCharType="end"/>
+            </w:r>
+          </w:hyperlink>
+        </w:p>
+        <w:p>
+          <w:pPr>
+            <w:pStyle w:val="TOC1"/>
+            <w:tabs>
+              <w:tab w:val="right" w:leader="dot" w:pos="9062"/>
+            </w:tabs>
+            <w:rPr>
+              <w:rFonts w:eastAsiaTheme="minorEastAsia"/>
+              <w:noProof/>
+              <w:lang w:val="en-ZA" w:eastAsia="en-ZA"/>
+            </w:rPr>
+          </w:pPr>
+          <w:hyperlink w:anchor="_Toc211424248" w:history="1">
+            <w:r>
+              <w:rPr>
+                <w:rStyle w:val="Hyperlink"/>
+                <w:rFonts w:ascii="OCR A Extended" w:hAnsi="OCR A Extended"/>
+                <w:noProof/>
+              </w:rPr>
+              <w:t>Vooronderzoek:</w:t>
+            </w:r>
+            <w:r>
+              <w:rPr>
+                <w:noProof/>
+                <w:webHidden/>
+              </w:rPr>
+              <w:tab/>
+            </w:r>
+            <w:r>
+              <w:rPr>
+                <w:noProof/>
+                <w:webHidden/>
+              </w:rPr>
+              <w:fldChar w:fldCharType="begin"/>
+            </w:r>
+            <w:r>
+              <w:rPr>
+                <w:noProof/>
+                <w:webHidden/>
+              </w:rPr>
+              <w:instrText xml:space="preserve"> PAGEREF _Toc211424248 \h </w:instrText>
+            </w:r>
+            <w:r>
+              <w:rPr>
+                <w:noProof/>
+                <w:webHidden/>
+              </w:rPr>
+            </w:r>
+            <w:r>
+              <w:rPr>
+                <w:noProof/>
+                <w:webHidden/>
+              </w:rPr>
+              <w:fldChar w:fldCharType="separate"/>
+            </w:r>
+            <w:r>
+              <w:rPr>
+                <w:noProof/>
+                <w:webHidden/>
+              </w:rPr>
+              <w:t>4</w:t>
+            </w:r>
+            <w:r>
+              <w:rPr>
+                <w:noProof/>
+                <w:webHidden/>
+              </w:rPr>
+              <w:fldChar w:fldCharType="end"/>
+            </w:r>
+          </w:hyperlink>
+        </w:p>
+        <w:p>
+          <w:pPr>
+            <w:pStyle w:val="TOC1"/>
+            <w:tabs>
+              <w:tab w:val="right" w:leader="dot" w:pos="9062"/>
+            </w:tabs>
+            <w:rPr>
+              <w:rFonts w:eastAsiaTheme="minorEastAsia"/>
+              <w:noProof/>
+              <w:lang w:val="en-ZA" w:eastAsia="en-ZA"/>
+            </w:rPr>
+          </w:pPr>
+          <w:hyperlink w:anchor="_Toc211424249" w:history="1">
+            <w:r>
+              <w:rPr>
+                <w:rStyle w:val="Hyperlink"/>
+                <w:rFonts w:ascii="OCR A Extended" w:hAnsi="OCR A Extended"/>
+                <w:noProof/>
+              </w:rPr>
+              <w:t>Hoofdvraag:</w:t>
+            </w:r>
+            <w:r>
+              <w:rPr>
+                <w:noProof/>
+                <w:webHidden/>
+              </w:rPr>
+              <w:tab/>
+            </w:r>
+            <w:r>
+              <w:rPr>
+                <w:noProof/>
+                <w:webHidden/>
+              </w:rPr>
+              <w:fldChar w:fldCharType="begin"/>
+            </w:r>
+            <w:r>
+              <w:rPr>
+                <w:noProof/>
+                <w:webHidden/>
+              </w:rPr>
+              <w:instrText xml:space="preserve"> PAGEREF _Toc211424249 \h </w:instrText>
+            </w:r>
+            <w:r>
+              <w:rPr>
+                <w:noProof/>
+                <w:webHidden/>
+              </w:rPr>
+            </w:r>
+            <w:r>
+              <w:rPr>
+                <w:noProof/>
+                <w:webHidden/>
+              </w:rPr>
+              <w:fldChar w:fldCharType="separate"/>
+            </w:r>
+            <w:r>
+              <w:rPr>
+                <w:noProof/>
+                <w:webHidden/>
+              </w:rPr>
+              <w:t>4</w:t>
+            </w:r>
+            <w:r>
+              <w:rPr>
+                <w:noProof/>
+                <w:webHidden/>
+              </w:rPr>
+              <w:fldChar w:fldCharType="end"/>
+            </w:r>
+          </w:hyperlink>
+        </w:p>
+        <w:p>
+          <w:pPr>
+            <w:pStyle w:val="TOC1"/>
+            <w:tabs>
+              <w:tab w:val="right" w:leader="dot" w:pos="9062"/>
+            </w:tabs>
+            <w:rPr>
+              <w:rFonts w:eastAsiaTheme="minorEastAsia"/>
+              <w:noProof/>
+              <w:lang w:val="en-ZA" w:eastAsia="en-ZA"/>
+            </w:rPr>
+          </w:pPr>
+          <w:hyperlink w:anchor="_Toc211424250" w:history="1">
+            <w:r>
+              <w:rPr>
+                <w:rStyle w:val="Hyperlink"/>
+                <w:rFonts w:ascii="OCR A Extended" w:hAnsi="OCR A Extended"/>
+                <w:noProof/>
+              </w:rPr>
+              <w:t>Deelvragen:</w:t>
+            </w:r>
+            <w:r>
+              <w:rPr>
+                <w:noProof/>
+                <w:webHidden/>
+              </w:rPr>
+              <w:tab/>
+            </w:r>
+            <w:r>
+              <w:rPr>
+                <w:noProof/>
+                <w:webHidden/>
+              </w:rPr>
+              <w:fldChar w:fldCharType="begin"/>
+            </w:r>
+            <w:r>
+              <w:rPr>
+                <w:noProof/>
+                <w:webHidden/>
+              </w:rPr>
+              <w:instrText xml:space="preserve"> PAGEREF _Toc211424250 \h </w:instrText>
+            </w:r>
+            <w:r>
+              <w:rPr>
+                <w:noProof/>
+                <w:webHidden/>
+              </w:rPr>
+            </w:r>
+            <w:r>
+              <w:rPr>
+                <w:noProof/>
+                <w:webHidden/>
+              </w:rPr>
+              <w:fldChar w:fldCharType="separate"/>
+            </w:r>
+            <w:r>
+              <w:rPr>
+                <w:noProof/>
+                <w:webHidden/>
+              </w:rPr>
+              <w:t>4</w:t>
+            </w:r>
+            <w:r>
+              <w:rPr>
+                <w:noProof/>
+                <w:webHidden/>
+              </w:rPr>
+              <w:fldChar w:fldCharType="end"/>
+            </w:r>
+          </w:hyperlink>
+        </w:p>
+        <w:p>
+          <w:pPr>
+            <w:pStyle w:val="TOC1"/>
+            <w:tabs>
+              <w:tab w:val="right" w:leader="dot" w:pos="9062"/>
+            </w:tabs>
+            <w:rPr>
+              <w:rFonts w:eastAsiaTheme="minorEastAsia"/>
+              <w:noProof/>
+              <w:lang w:val="en-ZA" w:eastAsia="en-ZA"/>
+            </w:rPr>
+          </w:pPr>
+          <w:hyperlink w:anchor="_Toc211424251" w:history="1">
+            <w:r>
+              <w:rPr>
+                <w:rStyle w:val="Hyperlink"/>
+                <w:rFonts w:ascii="OCR A Extended" w:hAnsi="OCR A Extended"/>
+                <w:noProof/>
+              </w:rPr>
+              <w:t>Stappenplan:</w:t>
+            </w:r>
+            <w:r>
+              <w:rPr>
+                <w:noProof/>
+                <w:webHidden/>
+              </w:rPr>
+              <w:tab/>
+            </w:r>
+            <w:r>
+              <w:rPr>
+                <w:noProof/>
+                <w:webHidden/>
+              </w:rPr>
+              <w:fldChar w:fldCharType="begin"/>
+            </w:r>
+            <w:r>
+              <w:rPr>
+                <w:noProof/>
+                <w:webHidden/>
+              </w:rPr>
+              <w:instrText xml:space="preserve"> PAGEREF _Toc211424251 \h </w:instrText>
+            </w:r>
+            <w:r>
+              <w:rPr>
+                <w:noProof/>
+                <w:webHidden/>
+              </w:rPr>
+            </w:r>
+            <w:r>
+              <w:rPr>
+                <w:noProof/>
+                <w:webHidden/>
+              </w:rPr>
+              <w:fldChar w:fldCharType="separate"/>
+            </w:r>
+            <w:r>
+              <w:rPr>
+                <w:noProof/>
+                <w:webHidden/>
+              </w:rPr>
+              <w:t>5</w:t>
+            </w:r>
+            <w:r>
+              <w:rPr>
+                <w:noProof/>
+                <w:webHidden/>
+              </w:rPr>
+              <w:fldChar w:fldCharType="end"/>
+            </w:r>
+          </w:hyperlink>
+        </w:p>
+        <w:p>
+          <w:r>
+            <w:rPr>
+              <w:b/>
+              <w:bCs/>
+            </w:rPr>
+            <w:fldChar w:fldCharType="end"/>
+          </w:r>
+        </w:p>
+      </w:sdtContent>
+    </w:sdt>
     <w:p>
       <w:pPr>
         <w:rPr>
           <w:sz w:val="44"/>
+          <w:szCs w:val="44"/>
         </w:rPr>
       </w:pPr>
       <w:r>
         <w:rPr>
           <w:sz w:val="44"/>
+          <w:szCs w:val="44"/>
         </w:rPr>
         <w:br w:type="page"/>
       </w:r>
@@ -530,14 +777,16 @@
         <w:rPr>
           <w:rFonts w:ascii="OCR A Extended" w:hAnsi="OCR A Extended"/>
           <w:sz w:val="44"/>
-          <w:u w:val="single"/>
-        </w:rPr>
-      </w:pPr>
-      <w:bookmarkStart w:id="2" w:name="_Toc210374235"/>
+          <w:szCs w:val="44"/>
+          <w:u w:val="single"/>
+        </w:rPr>
+      </w:pPr>
+      <w:bookmarkStart w:id="2" w:name="_Toc211424247"/>
       <w:r>
         <w:rPr>
           <w:rFonts w:ascii="OCR A Extended" w:hAnsi="OCR A Extended"/>
           <w:sz w:val="44"/>
+          <w:szCs w:val="44"/>
           <w:u w:val="single"/>
         </w:rPr>
         <w:lastRenderedPageBreak/>
@@ -550,25 +799,266 @@
         <w:rPr>
           <w:rFonts w:ascii="OCR A Extended" w:hAnsi="OCR A Extended"/>
           <w:sz w:val="32"/>
-          <w:u w:val="single"/>
-        </w:rPr>
-      </w:pPr>
-    </w:p>
-    <w:p>
-      <w:r>
-        <w:t>In deze project maken we ons eerste video game samen, waar we veel passie in hebben. Een videogame is een digitaal spel met veel variaties van complicatie, muziek, en gameplay. Yevhenii ontwerpt de muziek, Eduan ontwerpt de kunstijl, en samen programmeren we de videogame.</w:t>
+          <w:szCs w:val="32"/>
+          <w:u w:val="single"/>
+        </w:rPr>
+      </w:pPr>
+    </w:p>
+    <w:p>
+      <w:r>
+        <w:t xml:space="preserve">In deze project maken we </w:t>
+      </w:r>
+      <w:r>
+        <w:t>ons eerst</w:t>
+      </w:r>
+      <w:r>
+        <w:t>e</w:t>
+      </w:r>
+      <w:r>
+        <w:t xml:space="preserve"> video game samen,</w:t>
+      </w:r>
+      <w:r>
+        <w:t xml:space="preserve"> w</w:t>
+      </w:r>
+      <w:r>
+        <w:t>aar</w:t>
+      </w:r>
+      <w:r>
+        <w:t xml:space="preserve"> we veel </w:t>
+      </w:r>
+      <w:r>
+        <w:t xml:space="preserve">passie in hebben. </w:t>
+      </w:r>
+      <w:r>
+        <w:t xml:space="preserve">Een </w:t>
+      </w:r>
+      <w:r>
+        <w:t>videogame</w:t>
+      </w:r>
+      <w:r>
+        <w:t xml:space="preserve"> is een </w:t>
+      </w:r>
+      <w:r>
+        <w:t>digitaal</w:t>
+      </w:r>
+      <w:r>
+        <w:t xml:space="preserve"> spel</w:t>
+      </w:r>
+      <w:r>
+        <w:t xml:space="preserve"> </w:t>
+      </w:r>
+      <w:r>
+        <w:t>met veel variaties van complicatie,</w:t>
+      </w:r>
+      <w:r>
+        <w:t xml:space="preserve"> muziek</w:t>
+      </w:r>
+      <w:r>
+        <w:t>,</w:t>
+      </w:r>
+      <w:r>
+        <w:t xml:space="preserve"> en g</w:t>
+      </w:r>
+      <w:r>
+        <w:t>a</w:t>
+      </w:r>
+      <w:r>
+        <w:t>meplay</w:t>
+      </w:r>
+      <w:r>
+        <w:t xml:space="preserve">. </w:t>
+      </w:r>
+      <w:r>
+        <w:t>Yevhenii ontwerpt de muziek, Eduan</w:t>
+      </w:r>
+      <w:r>
+        <w:t xml:space="preserve"> </w:t>
+      </w:r>
+      <w:r>
+        <w:t xml:space="preserve">ontwerpt </w:t>
+      </w:r>
+      <w:r>
+        <w:t>de</w:t>
+      </w:r>
+      <w:r>
+        <w:t xml:space="preserve"> kunstijl</w:t>
+      </w:r>
+      <w:r>
+        <w:t>, en samen progra</w:t>
+      </w:r>
+      <w:r>
+        <w:t>mme</w:t>
+      </w:r>
+      <w:r>
+        <w:t>r</w:t>
+      </w:r>
+      <w:r>
+        <w:t>en</w:t>
+      </w:r>
+      <w:r>
+        <w:t xml:space="preserve"> we de videogame</w:t>
+      </w:r>
+      <w:r>
+        <w:t>.</w:t>
       </w:r>
     </w:p>
     <w:p/>
     <w:p>
       <w:r>
-        <w:t>We vinden het onderwerp interessant omdat we ons passies en talenten willen uitstralen, en ervaring te krijgen om samen te werken in een project. Videogames zijn echt gezellig, met pakkende muziek en prettige gameplay. We spelen beiden videogames, en willen echt moeite in die onderwerp pakken.</w:t>
+        <w:t xml:space="preserve">We vinden </w:t>
+      </w:r>
+      <w:r>
+        <w:t>het</w:t>
+      </w:r>
+      <w:r>
+        <w:t xml:space="preserve"> onderwerp interessant omdat we ons passies</w:t>
+      </w:r>
+      <w:r>
+        <w:t xml:space="preserve"> en tal</w:t>
+      </w:r>
+      <w:r>
+        <w:t>enten</w:t>
+      </w:r>
+      <w:r>
+        <w:t xml:space="preserve"> wil</w:t>
+      </w:r>
+      <w:r>
+        <w:t>len</w:t>
+      </w:r>
+      <w:r>
+        <w:t xml:space="preserve"> uitstralen</w:t>
+      </w:r>
+      <w:r>
+        <w:t>, en ervaring te krijgen</w:t>
+      </w:r>
+      <w:r>
+        <w:t xml:space="preserve"> om samen te werken in een project</w:t>
+      </w:r>
+      <w:r>
+        <w:t xml:space="preserve">. Videogames zijn echt gezellig, met </w:t>
+      </w:r>
+      <w:r>
+        <w:t xml:space="preserve">pakkende muziek en </w:t>
+      </w:r>
+      <w:r>
+        <w:t>prettig</w:t>
+      </w:r>
+      <w:r>
+        <w:t>e</w:t>
+      </w:r>
+      <w:r>
+        <w:t xml:space="preserve"> gameplay.</w:t>
+      </w:r>
+      <w:r>
+        <w:t xml:space="preserve"> </w:t>
+      </w:r>
+      <w:r>
+        <w:t>W</w:t>
+      </w:r>
+      <w:r>
+        <w:t>e</w:t>
+      </w:r>
+      <w:r>
+        <w:t xml:space="preserve"> spelen</w:t>
+      </w:r>
+      <w:r>
+        <w:t xml:space="preserve"> beiden</w:t>
+      </w:r>
+      <w:r>
+        <w:t xml:space="preserve"> videogames, en willen echt </w:t>
+      </w:r>
+      <w:r>
+        <w:t>moeite in die onderwerp pakken.</w:t>
       </w:r>
     </w:p>
     <w:p/>
     <w:p>
       <w:r>
-        <w:t>Om een videogame te maken, benodigd je echt vaardigheden van meerdere gebieden. Je moet weten hoe je codeert en programmeert, en hoe om codering software te gebruiken. We gaan gebruik maken van feel nuttig appjes geschikt voor coderen, om scripts te schrijven en de andere aspecten van een game te ontwerpen. We gaan samen leren hoe je een game kan opbouwen van de grond.</w:t>
+        <w:t xml:space="preserve">Om een videogame te maken, </w:t>
+      </w:r>
+      <w:r>
+        <w:t>benodigd je echt vaardigheden</w:t>
+      </w:r>
+      <w:r>
+        <w:t xml:space="preserve"> van meerdere gebieden</w:t>
+      </w:r>
+      <w:r>
+        <w:t>. Je moet wet</w:t>
+      </w:r>
+      <w:r>
+        <w:t>en</w:t>
+      </w:r>
+      <w:r>
+        <w:t xml:space="preserve"> ho</w:t>
+      </w:r>
+      <w:r>
+        <w:t>e</w:t>
+      </w:r>
+      <w:r>
+        <w:t xml:space="preserve"> </w:t>
+      </w:r>
+      <w:r>
+        <w:t>je</w:t>
+      </w:r>
+      <w:r>
+        <w:t xml:space="preserve"> code</w:t>
+      </w:r>
+      <w:r>
+        <w:t>ert</w:t>
+      </w:r>
+      <w:r>
+        <w:t xml:space="preserve"> en programme</w:t>
+      </w:r>
+      <w:r>
+        <w:t>e</w:t>
+      </w:r>
+      <w:r>
+        <w:t>r</w:t>
+      </w:r>
+      <w:r>
+        <w:t>t</w:t>
+      </w:r>
+      <w:r>
+        <w:t>,</w:t>
+      </w:r>
+      <w:r>
+        <w:t xml:space="preserve"> </w:t>
+      </w:r>
+      <w:r>
+        <w:t>en hoe om</w:t>
+      </w:r>
+      <w:r>
+        <w:t xml:space="preserve"> codering software</w:t>
+      </w:r>
+      <w:r>
+        <w:t xml:space="preserve"> te gebruiken</w:t>
+      </w:r>
+      <w:r>
+        <w:t xml:space="preserve">. </w:t>
+      </w:r>
+      <w:r>
+        <w:t xml:space="preserve">We gaan gebruik maken van feel nuttig appjes </w:t>
+      </w:r>
+      <w:r>
+        <w:t xml:space="preserve">geschikt voor coderen, om scripts te schrijven </w:t>
+      </w:r>
+      <w:r>
+        <w:t xml:space="preserve">en de andere </w:t>
+      </w:r>
+      <w:r>
+        <w:t>aspecten</w:t>
+      </w:r>
+      <w:r>
+        <w:t xml:space="preserve"> van een game te ontwerpen. </w:t>
+      </w:r>
+      <w:r>
+        <w:t xml:space="preserve">We gaan samen leren hoe </w:t>
+      </w:r>
+      <w:r>
+        <w:t>je een game kan opbouwen van de grond</w:t>
+      </w:r>
+      <w:r>
+        <w:t>.</w:t>
       </w:r>
     </w:p>
     <w:p>
@@ -583,47 +1073,22 @@
         <w:rPr>
           <w:rFonts w:ascii="OCR A Extended" w:hAnsi="OCR A Extended"/>
           <w:sz w:val="44"/>
-          <w:u w:val="single"/>
-        </w:rPr>
-      </w:pPr>
-      <w:bookmarkStart w:id="3" w:name="_Toc210374236"/>
+          <w:szCs w:val="44"/>
+          <w:u w:val="single"/>
+        </w:rPr>
+      </w:pPr>
+      <w:bookmarkStart w:id="3" w:name="_Toc211424248"/>
       <w:r>
         <w:rPr>
           <w:rFonts w:ascii="OCR A Extended" w:hAnsi="OCR A Extended"/>
           <w:sz w:val="44"/>
+          <w:szCs w:val="44"/>
           <w:u w:val="single"/>
         </w:rPr>
         <w:lastRenderedPageBreak/>
-        <w:t>Hoofdvraag:</w:t>
+        <w:t>Vooronderzoek:</w:t>
       </w:r>
       <w:bookmarkEnd w:id="3"/>
-    </w:p>
-    <w:p>
-      <w:pPr>
-        <w:jc w:val="center"/>
-        <w:rPr>
-          <w:b/>
-          <w:i/>
-          <w:sz w:val="40"/>
-        </w:rPr>
-      </w:pPr>
-      <w:r>
-        <w:rPr>
-          <w:b/>
-          <w:i/>
-          <w:sz w:val="40"/>
-        </w:rPr>
-        <w:t>Hoe maak je een videogame?</w:t>
-      </w:r>
-    </w:p>
-    <w:p>
-      <w:pPr>
-        <w:rPr>
-          <w:b/>
-          <w:i/>
-          <w:sz w:val="40"/>
-        </w:rPr>
-      </w:pPr>
     </w:p>
     <w:p>
       <w:pPr>
@@ -632,26 +1097,100 @@
         <w:rPr>
           <w:rFonts w:ascii="OCR A Extended" w:hAnsi="OCR A Extended"/>
           <w:sz w:val="44"/>
-          <w:u w:val="single"/>
-        </w:rPr>
-      </w:pPr>
-      <w:bookmarkStart w:id="4" w:name="_Toc210374237"/>
+          <w:szCs w:val="44"/>
+          <w:u w:val="single"/>
+        </w:rPr>
+      </w:pPr>
+      <w:bookmarkStart w:id="4" w:name="_Toc211424249"/>
       <w:r>
         <w:rPr>
           <w:rFonts w:ascii="OCR A Extended" w:hAnsi="OCR A Extended"/>
           <w:sz w:val="44"/>
+          <w:szCs w:val="44"/>
+          <w:u w:val="single"/>
+        </w:rPr>
+        <w:t>Hoofdvraag:</w:t>
+      </w:r>
+      <w:bookmarkEnd w:id="4"/>
+    </w:p>
+    <w:p>
+      <w:pPr>
+        <w:jc w:val="center"/>
+        <w:rPr>
+          <w:b/>
+          <w:bCs/>
+          <w:i/>
+          <w:iCs/>
+          <w:sz w:val="36"/>
+          <w:szCs w:val="36"/>
+        </w:rPr>
+      </w:pPr>
+      <w:r>
+        <w:rPr>
+          <w:b/>
+          <w:bCs/>
+          <w:i/>
+          <w:iCs/>
+          <w:sz w:val="36"/>
+          <w:szCs w:val="36"/>
+        </w:rPr>
+        <w:t>H</w:t>
+      </w:r>
+      <w:r>
+        <w:rPr>
+          <w:b/>
+          <w:bCs/>
+          <w:i/>
+          <w:iCs/>
+          <w:sz w:val="36"/>
+          <w:szCs w:val="36"/>
+        </w:rPr>
+        <w:t>o</w:t>
+      </w:r>
+      <w:r>
+        <w:rPr>
+          <w:b/>
+          <w:bCs/>
+          <w:i/>
+          <w:iCs/>
+          <w:sz w:val="36"/>
+          <w:szCs w:val="36"/>
+        </w:rPr>
+        <w:t>e maak je een videogame?</w:t>
+      </w:r>
+    </w:p>
+    <w:p>
+      <w:pPr>
+        <w:pStyle w:val="Heading1"/>
+        <w:jc w:val="center"/>
+        <w:rPr>
+          <w:rFonts w:ascii="OCR A Extended" w:hAnsi="OCR A Extended"/>
+          <w:sz w:val="44"/>
+          <w:szCs w:val="44"/>
+          <w:u w:val="single"/>
+        </w:rPr>
+      </w:pPr>
+      <w:bookmarkStart w:id="5" w:name="_Toc211424250"/>
+      <w:r>
+        <w:rPr>
+          <w:rFonts w:ascii="OCR A Extended" w:hAnsi="OCR A Extended"/>
+          <w:sz w:val="44"/>
+          <w:szCs w:val="44"/>
           <w:u w:val="single"/>
         </w:rPr>
         <w:t>Deelvragen:</w:t>
       </w:r>
-      <w:bookmarkEnd w:id="4"/>
-    </w:p>
-    <w:p>
-      <w:r>
-        <w:rPr>
-          <w:b/>
+      <w:bookmarkEnd w:id="5"/>
+    </w:p>
+    <w:p>
+      <w:r>
+        <w:rPr>
+          <w:b/>
+          <w:bCs/>
           <w:i/>
+          <w:iCs/>
           <w:sz w:val="32"/>
+          <w:szCs w:val="32"/>
           <w:u w:val="single"/>
         </w:rPr>
         <w:t>Welke tools gebruik je?</w:t>
@@ -661,8 +1200,11 @@
       <w:pPr>
         <w:rPr>
           <w:b/>
+          <w:bCs/>
           <w:i/>
+          <w:iCs/>
           <w:sz w:val="32"/>
+          <w:szCs w:val="32"/>
           <w:u w:val="single"/>
         </w:rPr>
       </w:pPr>
@@ -680,32 +1222,98 @@
       <w:pPr>
         <w:rPr>
           <w:b/>
+          <w:bCs/>
           <w:i/>
+          <w:iCs/>
           <w:sz w:val="32"/>
-          <w:u w:val="single"/>
-        </w:rPr>
-      </w:pPr>
-      <w:r>
-        <w:rPr>
-          <w:b/>
+          <w:szCs w:val="32"/>
+          <w:u w:val="single"/>
+        </w:rPr>
+      </w:pPr>
+      <w:r>
+        <w:rPr>
+          <w:b/>
+          <w:bCs/>
           <w:i/>
+          <w:iCs/>
           <w:sz w:val="32"/>
-          <w:u w:val="single"/>
-        </w:rPr>
-        <w:t>Wat voor kennis moet je hebben?</w:t>
-      </w:r>
-    </w:p>
-    <w:p>
-      <w:pPr>
-        <w:rPr>
-          <w:b/>
+          <w:szCs w:val="32"/>
+          <w:u w:val="single"/>
+        </w:rPr>
+        <w:t>W</w:t>
+      </w:r>
+      <w:r>
+        <w:rPr>
+          <w:b/>
+          <w:bCs/>
           <w:i/>
+          <w:iCs/>
           <w:sz w:val="32"/>
-          <w:u w:val="single"/>
-        </w:rPr>
-      </w:pPr>
-      <w:r>
-        <w:t>Het maken van elk computerprogramma vereist goede technische vaardigheden. Het is belangrijk dat je weet hoe je een programmeertaal en een code-editor moet gebruiken; anders zal je code niet correct functioneren.</w:t>
+          <w:szCs w:val="32"/>
+          <w:u w:val="single"/>
+        </w:rPr>
+        <w:t>at voor kennis moet je hebben</w:t>
+      </w:r>
+      <w:r>
+        <w:rPr>
+          <w:b/>
+          <w:bCs/>
+          <w:i/>
+          <w:iCs/>
+          <w:sz w:val="32"/>
+          <w:szCs w:val="32"/>
+          <w:u w:val="single"/>
+        </w:rPr>
+        <w:t>?</w:t>
+      </w:r>
+    </w:p>
+    <w:p>
+      <w:pPr>
+        <w:rPr>
+          <w:b/>
+          <w:bCs/>
+          <w:i/>
+          <w:iCs/>
+          <w:sz w:val="32"/>
+          <w:szCs w:val="32"/>
+          <w:u w:val="single"/>
+        </w:rPr>
+      </w:pPr>
+      <w:r>
+        <w:t xml:space="preserve">Het </w:t>
+      </w:r>
+      <w:r>
+        <w:t>maken</w:t>
+      </w:r>
+      <w:r>
+        <w:t xml:space="preserve"> van </w:t>
+      </w:r>
+      <w:r>
+        <w:t xml:space="preserve">elk </w:t>
+      </w:r>
+      <w:r>
+        <w:t>computerprogramma</w:t>
+      </w:r>
+      <w:r>
+        <w:t xml:space="preserve"> </w:t>
+      </w:r>
+      <w:r>
+        <w:t>vereist</w:t>
+      </w:r>
+      <w:r>
+        <w:t xml:space="preserve"> goede </w:t>
+      </w:r>
+      <w:r>
+        <w:t>technische</w:t>
+      </w:r>
+      <w:r>
+        <w:t xml:space="preserve"> vaardigheden</w:t>
+      </w:r>
+      <w:r>
+        <w:t xml:space="preserve">. </w:t>
+      </w:r>
+      <w:r>
+        <w:t>Het is belangrijk dat je weet hoe je een programmeertaal en een code-editor moet gebruiken; anders zal je code niet correct functioneren.</w:t>
       </w:r>
     </w:p>
     <w:p>
@@ -719,19 +1327,49 @@
       <w:r>
         <w:rPr>
           <w:b/>
+          <w:bCs/>
           <w:i/>
+          <w:iCs/>
           <w:sz w:val="32"/>
-          <w:u w:val="single"/>
-        </w:rPr>
-        <w:t>Wat is het doel in het spel?</w:t>
-      </w:r>
-    </w:p>
-    <w:p>
-      <w:pPr>
-        <w:rPr>
-          <w:b/>
+          <w:szCs w:val="32"/>
+          <w:u w:val="single"/>
+        </w:rPr>
+        <w:t xml:space="preserve">Wat is het doel </w:t>
+      </w:r>
+      <w:r>
+        <w:rPr>
+          <w:b/>
+          <w:bCs/>
           <w:i/>
+          <w:iCs/>
           <w:sz w:val="32"/>
+          <w:szCs w:val="32"/>
+          <w:u w:val="single"/>
+        </w:rPr>
+        <w:t>in</w:t>
+      </w:r>
+      <w:r>
+        <w:rPr>
+          <w:b/>
+          <w:bCs/>
+          <w:i/>
+          <w:iCs/>
+          <w:sz w:val="32"/>
+          <w:szCs w:val="32"/>
+          <w:u w:val="single"/>
+        </w:rPr>
+        <w:t xml:space="preserve"> het spel?</w:t>
+      </w:r>
+    </w:p>
+    <w:p>
+      <w:pPr>
+        <w:rPr>
+          <w:b/>
+          <w:bCs/>
+          <w:i/>
+          <w:iCs/>
+          <w:sz w:val="32"/>
+          <w:szCs w:val="32"/>
           <w:u w:val="single"/>
         </w:rPr>
       </w:pPr>
@@ -743,32 +1381,96 @@
       <w:pPr>
         <w:rPr>
           <w:b/>
+          <w:bCs/>
           <w:i/>
+          <w:iCs/>
           <w:sz w:val="32"/>
-          <w:u w:val="single"/>
-        </w:rPr>
-      </w:pPr>
-      <w:r>
-        <w:rPr>
-          <w:b/>
+          <w:szCs w:val="32"/>
+          <w:u w:val="single"/>
+        </w:rPr>
+      </w:pPr>
+    </w:p>
+    <w:p>
+      <w:pPr>
+        <w:rPr>
+          <w:b/>
+          <w:bCs/>
           <w:i/>
+          <w:iCs/>
           <w:sz w:val="32"/>
-          <w:u w:val="single"/>
-        </w:rPr>
-        <w:t>Hoe maak je graphics?</w:t>
-      </w:r>
-    </w:p>
-    <w:p>
-      <w:r>
-        <w:t>Graphics is leuk.</w:t>
-      </w:r>
-    </w:p>
-    <w:p>
-      <w:r>
-        <w:rPr>
-          <w:b/>
+          <w:szCs w:val="32"/>
+          <w:u w:val="single"/>
+        </w:rPr>
+      </w:pPr>
+      <w:r>
+        <w:rPr>
+          <w:b/>
+          <w:bCs/>
           <w:i/>
+          <w:iCs/>
           <w:sz w:val="32"/>
+          <w:szCs w:val="32"/>
+          <w:u w:val="single"/>
+        </w:rPr>
+        <w:t xml:space="preserve">Hoe </w:t>
+      </w:r>
+      <w:r>
+        <w:rPr>
+          <w:b/>
+          <w:bCs/>
+          <w:i/>
+          <w:iCs/>
+          <w:sz w:val="32"/>
+          <w:szCs w:val="32"/>
+          <w:u w:val="single"/>
+        </w:rPr>
+        <w:t xml:space="preserve">maak </w:t>
+      </w:r>
+      <w:r>
+        <w:rPr>
+          <w:b/>
+          <w:bCs/>
+          <w:i/>
+          <w:iCs/>
+          <w:sz w:val="32"/>
+          <w:szCs w:val="32"/>
+          <w:u w:val="single"/>
+        </w:rPr>
+        <w:t>je graphi</w:t>
+      </w:r>
+      <w:r>
+        <w:rPr>
+          <w:b/>
+          <w:bCs/>
+          <w:i/>
+          <w:iCs/>
+          <w:sz w:val="32"/>
+          <w:szCs w:val="32"/>
+          <w:u w:val="single"/>
+        </w:rPr>
+        <w:t>cs?</w:t>
+      </w:r>
+    </w:p>
+    <w:p>
+      <w:pPr>
+        <w:rPr>
+          <w:b/>
+          <w:bCs/>
+          <w:i/>
+          <w:iCs/>
+          <w:sz w:val="32"/>
+          <w:szCs w:val="32"/>
+          <w:u w:val="single"/>
+        </w:rPr>
+      </w:pPr>
+      <w:r>
+        <w:rPr>
+          <w:b/>
+          <w:bCs/>
+          <w:i/>
+          <w:iCs/>
+          <w:sz w:val="32"/>
+          <w:szCs w:val="32"/>
           <w:u w:val="single"/>
         </w:rPr>
         <w:t>Hoe maak je muziek?</w:t>
@@ -779,20 +1481,17 @@
         <w:rPr>
           <w:rFonts w:ascii="OCR A Extended" w:hAnsi="OCR A Extended"/>
           <w:sz w:val="44"/>
-          <w:u w:val="single"/>
-        </w:rPr>
-      </w:pPr>
-      <w:bookmarkStart w:id="5" w:name="_dx_frag_StartFragment"/>
-      <w:bookmarkEnd w:id="5"/>
-      <w:r>
-        <w:t xml:space="preserve">Muziek speelt een van de belangrijkste rollen bij het creëren van een videogame, doordat het de juiste sfeer creëert, zoals enthousiasme of spanning op het juiste moment. Om een compositie te maken maak je gebruik van speciale hulpprogramma's zoals FL Studio. Daarin heb je te kiezen tussen allerlei synthesizers, </w:t>
-      </w:r>
+          <w:szCs w:val="44"/>
+          <w:u w:val="single"/>
+        </w:rPr>
+      </w:pPr>
     </w:p>
     <w:p>
       <w:pPr>
         <w:rPr>
           <w:rFonts w:ascii="OCR A Extended" w:hAnsi="OCR A Extended"/>
           <w:sz w:val="44"/>
+          <w:szCs w:val="44"/>
           <w:u w:val="single"/>
         </w:rPr>
       </w:pPr>
@@ -802,6 +1501,7 @@
         <w:rPr>
           <w:rFonts w:ascii="OCR A Extended" w:hAnsi="OCR A Extended"/>
           <w:sz w:val="44"/>
+          <w:szCs w:val="44"/>
           <w:u w:val="single"/>
         </w:rPr>
       </w:pPr>
@@ -811,6 +1511,7 @@
         <w:rPr>
           <w:rFonts w:ascii="OCR A Extended" w:hAnsi="OCR A Extended"/>
           <w:sz w:val="44"/>
+          <w:szCs w:val="44"/>
           <w:u w:val="single"/>
         </w:rPr>
       </w:pPr>
@@ -820,6 +1521,17 @@
         <w:rPr>
           <w:rFonts w:ascii="OCR A Extended" w:hAnsi="OCR A Extended"/>
           <w:sz w:val="44"/>
+          <w:szCs w:val="44"/>
+          <w:u w:val="single"/>
+        </w:rPr>
+      </w:pPr>
+    </w:p>
+    <w:p>
+      <w:pPr>
+        <w:rPr>
+          <w:rFonts w:ascii="OCR A Extended" w:hAnsi="OCR A Extended"/>
+          <w:sz w:val="44"/>
+          <w:szCs w:val="44"/>
           <w:u w:val="single"/>
         </w:rPr>
       </w:pPr>
@@ -831,14 +1543,16 @@
         <w:rPr>
           <w:rFonts w:ascii="OCR A Extended" w:hAnsi="OCR A Extended"/>
           <w:sz w:val="44"/>
-          <w:u w:val="single"/>
-        </w:rPr>
-      </w:pPr>
-      <w:bookmarkStart w:id="6" w:name="_Toc210374238"/>
+          <w:szCs w:val="44"/>
+          <w:u w:val="single"/>
+        </w:rPr>
+      </w:pPr>
+      <w:bookmarkStart w:id="6" w:name="_Toc211424251"/>
       <w:r>
         <w:rPr>
           <w:rFonts w:ascii="OCR A Extended" w:hAnsi="OCR A Extended"/>
           <w:sz w:val="44"/>
+          <w:szCs w:val="44"/>
           <w:u w:val="single"/>
         </w:rPr>
         <w:t>Stappenplan:</w:t>
@@ -855,7 +1569,28 @@
         </w:numPr>
       </w:pPr>
       <w:r>
-        <w:t>Rollen verdelen. Om het praktische deel zo goed mogelijk uit te voeren, is het belangrijk om duidelijk te bepalen wie verantwoordelijk is voor welk ascpet van het spel.</w:t>
+        <w:t>Rol</w:t>
+      </w:r>
+      <w:r>
+        <w:t>l</w:t>
+      </w:r>
+      <w:r>
+        <w:t xml:space="preserve">en verdelen. </w:t>
+      </w:r>
+      <w:r>
+        <w:t>Om het praktische deel</w:t>
+      </w:r>
+      <w:r>
+        <w:t xml:space="preserve"> zo goed mogelijk uit te voeren</w:t>
+      </w:r>
+      <w:r>
+        <w:t xml:space="preserve">, is het belangrijk om duidelijk </w:t>
+      </w:r>
+      <w:r>
+        <w:t>te bepalen wie verantwoordelijk is voor welk ascpet van het spel</w:t>
+      </w:r>
+      <w:r>
+        <w:t>.</w:t>
       </w:r>
     </w:p>
     <w:p>
@@ -867,25 +1602,51 @@
         </w:numPr>
       </w:pPr>
       <w:r>
-        <w:t xml:space="preserve">Systeemomgeving maken. Voordat je begint met het bouwen van een spel of project, heb je een plek nodig waar je alles in maakt en laat werken. Die plek noem je de </w:t>
-      </w:r>
-      <w:r>
-        <w:rPr>
-          <w:b/>
+        <w:t>Systeemomgeving</w:t>
+      </w:r>
+      <w:r>
+        <w:t xml:space="preserve"> maken</w:t>
+      </w:r>
+      <w:r>
+        <w:t xml:space="preserve">. </w:t>
+      </w:r>
+      <w:r>
+        <w:t xml:space="preserve">Voordat je begint met het bouwen van een spel of project, heb je een plek nodig waar je alles in maakt en laat werken. Die plek noem je de </w:t>
+      </w:r>
+      <w:r>
+        <w:rPr>
+          <w:b/>
+          <w:bCs/>
         </w:rPr>
         <w:t>systeemomgeving</w:t>
       </w:r>
       <w:r>
-        <w:t xml:space="preserve">. Het is eigenlijk de </w:t>
-      </w:r>
-      <w:r>
-        <w:rPr>
-          <w:b/>
+        <w:t>.</w:t>
+      </w:r>
+      <w:r>
+        <w:t xml:space="preserve"> </w:t>
+      </w:r>
+      <w:r>
+        <w:t xml:space="preserve">Het is eigenlijk de </w:t>
+      </w:r>
+      <w:r>
+        <w:rPr>
+          <w:b/>
+          <w:bCs/>
         </w:rPr>
         <w:t>technische basis</w:t>
       </w:r>
       <w:r>
-        <w:t xml:space="preserve"> waarop je het project opbouwt. Je maakt de mappenstructuur waarin je bestanden opslaat (zoals afbeeldingen, geluiden, scripts). </w:t>
+        <w:t xml:space="preserve"> waarop je het project opbouwt.</w:t>
+      </w:r>
+      <w:r>
+        <w:t xml:space="preserve"> Je maakt de mappenstructuur </w:t>
+      </w:r>
+      <w:r>
+        <w:t>waarin je bestanden opslaat (zoals afbeeldingen, geluiden, scripts)</w:t>
+      </w:r>
+      <w:r>
+        <w:t xml:space="preserve">. </w:t>
       </w:r>
     </w:p>
     <w:p>
@@ -897,11 +1658,21 @@
         </w:numPr>
       </w:pPr>
       <w:r>
-        <w:t xml:space="preserve">Sjabloon maken met het gebruik van OOP.  Nu de systeemomgeving klaar is, is het belangrijk om na te denken over de </w:t>
-      </w:r>
-      <w:r>
-        <w:rPr>
-          <w:b/>
+        <w:t xml:space="preserve">Sjabloon maken met het gebruik van </w:t>
+      </w:r>
+      <w:r>
+        <w:t>OOP</w:t>
+      </w:r>
+      <w:r>
+        <w:t xml:space="preserve">.  </w:t>
+      </w:r>
+      <w:r>
+        <w:t xml:space="preserve">Nu de systeemomgeving klaar is, is het belangrijk om na te denken over de </w:t>
+      </w:r>
+      <w:r>
+        <w:rPr>
+          <w:b/>
+          <w:bCs/>
         </w:rPr>
         <w:t>structuur van de code</w:t>
       </w:r>
@@ -911,6 +1682,7 @@
       <w:r>
         <w:rPr>
           <w:b/>
+          <w:bCs/>
         </w:rPr>
         <w:t>objectgeoriënteerd programmeren (OOP)</w:t>
       </w:r>
@@ -920,6 +1692,7 @@
       <w:r>
         <w:rPr>
           <w:b/>
+          <w:bCs/>
         </w:rPr>
         <w:t>objecten</w:t>
       </w:r>
@@ -929,327 +1702,395 @@
       <w:r>
         <w:rPr>
           <w:b/>
+          <w:bCs/>
         </w:rPr>
         <w:t>klassen (classes)</w:t>
       </w:r>
       <w:r>
-        <w:t xml:space="preserve">. Een class is als een </w:t>
-      </w:r>
-      <w:r>
-        <w:rPr>
-          <w:b/>
+        <w:t>.</w:t>
+      </w:r>
+      <w:r>
+        <w:t xml:space="preserve"> E</w:t>
+      </w:r>
+      <w:r>
+        <w:t xml:space="preserve">en class is als een </w:t>
+      </w:r>
+      <w:r>
+        <w:rPr>
+          <w:b/>
+          <w:bCs/>
         </w:rPr>
         <w:t>sjabloon</w:t>
       </w:r>
       <w:r>
-        <w:t xml:space="preserve"> voor iets in het spel, bijvoorbeeld een Player class of een Enemy.</w:t>
+        <w:t xml:space="preserve"> voor iets in het spel, bijvoorbeeld</w:t>
+      </w:r>
+      <w:r>
+        <w:t xml:space="preserve"> een Player class of een Enemy.</w:t>
       </w:r>
     </w:p>
     <w:sectPr>
-      <w:pgSz w:w="11906" w:h="16838" w:code="9"/>
+      <w:pgSz w:w="11906" w:h="16838"/>
       <w:pgMar w:top="1417" w:right="1417" w:bottom="1417" w:left="1417" w:header="708" w:footer="708" w:gutter="0"/>
-      <w:cols w:space="720"/>
+      <w:pgBorders w:offsetFrom="page">
+        <w:top w:val="gems" w:sz="11" w:space="24" w:color="47D459" w:themeColor="accent3" w:themeTint="99"/>
+        <w:left w:val="gems" w:sz="11" w:space="24" w:color="47D459" w:themeColor="accent3" w:themeTint="99"/>
+        <w:bottom w:val="gems" w:sz="11" w:space="24" w:color="47D459" w:themeColor="accent3" w:themeTint="99"/>
+        <w:right w:val="gems" w:sz="11" w:space="24" w:color="47D459" w:themeColor="accent3" w:themeTint="99"/>
+      </w:pgBorders>
+      <w:cols w:space="708"/>
+      <w:docGrid w:linePitch="360"/>
     </w:sectPr>
   </w:body>
 </w:document>
+</file>
+
+<file path=word/endnotes.xml><?xml version="1.0" encoding="utf-8"?>
+<w:endnotes xmlns:wpc="http://schemas.microsoft.com/office/word/2010/wordprocessingCanvas" xmlns:cx="http://schemas.microsoft.com/office/drawing/2014/chartex" xmlns:cx1="http://schemas.microsoft.com/office/drawing/2015/9/8/chartex" xmlns:cx2="http://schemas.microsoft.com/office/drawing/2015/10/21/chartex" xmlns:cx3="http://schemas.microsoft.com/office/drawing/2016/5/9/chartex" xmlns:cx4="http://schemas.microsoft.com/office/drawing/2016/5/10/chartex" xmlns:cx5="http://schemas.microsoft.com/office/drawing/2016/5/11/chartex" xmlns:cx6="http://schemas.microsoft.com/office/drawing/2016/5/12/chartex" xmlns:cx7="http://schemas.microsoft.com/office/drawing/2016/5/13/chartex" xmlns:cx8="http://schemas.microsoft.com/office/drawing/2016/5/14/chartex" xmlns:mc="http://schemas.openxmlformats.org/markup-compatibility/2006" xmlns:aink="http://schemas.microsoft.com/office/drawing/2016/ink" xmlns:am3d="http://schemas.microsoft.com/office/drawing/2017/model3d" xmlns:o="urn:schemas-microsoft-com:office:office" xmlns:oel="http://schemas.microsoft.com/office/2019/extlst" xmlns:r="http://schemas.openxmlformats.org/officeDocument/2006/relationships" xmlns:m="http://schemas.openxmlformats.org/officeDocument/2006/math" xmlns:v="urn:schemas-microsoft-com:vml" xmlns:wp14="http://schemas.microsoft.com/office/word/2010/wordprocessingDrawing" xmlns:wp="http://schemas.openxmlformats.org/drawingml/2006/wordprocessingDrawing" xmlns:w10="urn:schemas-microsoft-com:office:word" xmlns:w="http://schemas.openxmlformats.org/wordprocessingml/2006/main" xmlns:w14="http://schemas.microsoft.com/office/word/2010/wordml" xmlns:w15="http://schemas.microsoft.com/office/word/2012/wordml" xmlns:w16cex="http://schemas.microsoft.com/office/word/2018/wordml/cex" xmlns:w16cid="http://schemas.microsoft.com/office/word/2016/wordml/cid" xmlns:w16="http://schemas.microsoft.com/office/word/2018/wordml" xmlns:w16du="http://schemas.microsoft.com/office/word/2023/wordml/word16du" xmlns:w16sdtdh="http://schemas.microsoft.com/office/word/2020/wordml/sdtdatahash" xmlns:w16sdtfl="http://schemas.microsoft.com/office/word/2024/wordml/sdtformatlock" xmlns:w16se="http://schemas.microsoft.com/office/word/2015/wordml/symex" xmlns:wpg="http://schemas.microsoft.com/office/word/2010/wordprocessingGroup" xmlns:wpi="http://schemas.microsoft.com/office/word/2010/wordprocessingInk" xmlns:wne="http://schemas.microsoft.com/office/word/2006/wordml" xmlns:wps="http://schemas.microsoft.com/office/word/2010/wordprocessingShape" mc:Ignorable="w14 w15 w16se w16cid w16 w16cex w16sdtdh w16sdtfl w16du wp14">
+  <w:endnote w:type="separator" w:id="-1">
+    <w:p>
+      <w:pPr>
+        <w:spacing w:after="0" w:line="240" w:lineRule="auto"/>
+      </w:pPr>
+      <w:r>
+        <w:separator/>
+      </w:r>
+    </w:p>
+  </w:endnote>
+  <w:endnote w:type="continuationSeparator" w:id="0">
+    <w:p>
+      <w:pPr>
+        <w:spacing w:after="0" w:line="240" w:lineRule="auto"/>
+      </w:pPr>
+      <w:r>
+        <w:continuationSeparator/>
+      </w:r>
+    </w:p>
+  </w:endnote>
+</w:endnotes>
+</file>
+
+<file path=word/footnotes.xml><?xml version="1.0" encoding="utf-8"?>
+<w:footnotes xmlns:wpc="http://schemas.microsoft.com/office/word/2010/wordprocessingCanvas" xmlns:cx="http://schemas.microsoft.com/office/drawing/2014/chartex" xmlns:cx1="http://schemas.microsoft.com/office/drawing/2015/9/8/chartex" xmlns:cx2="http://schemas.microsoft.com/office/drawing/2015/10/21/chartex" xmlns:cx3="http://schemas.microsoft.com/office/drawing/2016/5/9/chartex" xmlns:cx4="http://schemas.microsoft.com/office/drawing/2016/5/10/chartex" xmlns:cx5="http://schemas.microsoft.com/office/drawing/2016/5/11/chartex" xmlns:cx6="http://schemas.microsoft.com/office/drawing/2016/5/12/chartex" xmlns:cx7="http://schemas.microsoft.com/office/drawing/2016/5/13/chartex" xmlns:cx8="http://schemas.microsoft.com/office/drawing/2016/5/14/chartex" xmlns:mc="http://schemas.openxmlformats.org/markup-compatibility/2006" xmlns:aink="http://schemas.microsoft.com/office/drawing/2016/ink" xmlns:am3d="http://schemas.microsoft.com/office/drawing/2017/model3d" xmlns:o="urn:schemas-microsoft-com:office:office" xmlns:oel="http://schemas.microsoft.com/office/2019/extlst" xmlns:r="http://schemas.openxmlformats.org/officeDocument/2006/relationships" xmlns:m="http://schemas.openxmlformats.org/officeDocument/2006/math" xmlns:v="urn:schemas-microsoft-com:vml" xmlns:wp14="http://schemas.microsoft.com/office/word/2010/wordprocessingDrawing" xmlns:wp="http://schemas.openxmlformats.org/drawingml/2006/wordprocessingDrawing" xmlns:w10="urn:schemas-microsoft-com:office:word" xmlns:w="http://schemas.openxmlformats.org/wordprocessingml/2006/main" xmlns:w14="http://schemas.microsoft.com/office/word/2010/wordml" xmlns:w15="http://schemas.microsoft.com/office/word/2012/wordml" xmlns:w16cex="http://schemas.microsoft.com/office/word/2018/wordml/cex" xmlns:w16cid="http://schemas.microsoft.com/office/word/2016/wordml/cid" xmlns:w16="http://schemas.microsoft.com/office/word/2018/wordml" xmlns:w16du="http://schemas.microsoft.com/office/word/2023/wordml/word16du" xmlns:w16sdtdh="http://schemas.microsoft.com/office/word/2020/wordml/sdtdatahash" xmlns:w16sdtfl="http://schemas.microsoft.com/office/word/2024/wordml/sdtformatlock" xmlns:w16se="http://schemas.microsoft.com/office/word/2015/wordml/symex" xmlns:wpg="http://schemas.microsoft.com/office/word/2010/wordprocessingGroup" xmlns:wpi="http://schemas.microsoft.com/office/word/2010/wordprocessingInk" xmlns:wne="http://schemas.microsoft.com/office/word/2006/wordml" xmlns:wps="http://schemas.microsoft.com/office/word/2010/wordprocessingShape" mc:Ignorable="w14 w15 w16se w16cid w16 w16cex w16sdtdh w16sdtfl w16du wp14">
+  <w:footnote w:type="separator" w:id="-1">
+    <w:p>
+      <w:pPr>
+        <w:spacing w:after="0" w:line="240" w:lineRule="auto"/>
+      </w:pPr>
+      <w:r>
+        <w:separator/>
+      </w:r>
+    </w:p>
+  </w:footnote>
+  <w:footnote w:type="continuationSeparator" w:id="0">
+    <w:p>
+      <w:pPr>
+        <w:spacing w:after="0" w:line="240" w:lineRule="auto"/>
+      </w:pPr>
+      <w:r>
+        <w:continuationSeparator/>
+      </w:r>
+    </w:p>
+  </w:footnote>
+</w:footnotes>
 </file>
 
 <file path=word/numbering.xml><?xml version="1.0" encoding="utf-8"?>
 <w:numbering xmlns:wpc="http://schemas.microsoft.com/office/word/2010/wordprocessingCanvas" xmlns:cx="http://schemas.microsoft.com/office/drawing/2014/chartex" xmlns:cx1="http://schemas.microsoft.com/office/drawing/2015/9/8/chartex" xmlns:cx2="http://schemas.microsoft.com/office/drawing/2015/10/21/chartex" xmlns:cx3="http://schemas.microsoft.com/office/drawing/2016/5/9/chartex" xmlns:cx4="http://schemas.microsoft.com/office/drawing/2016/5/10/chartex" xmlns:cx5="http://schemas.microsoft.com/office/drawing/2016/5/11/chartex" xmlns:cx6="http://schemas.microsoft.com/office/drawing/2016/5/12/chartex" xmlns:cx7="http://schemas.microsoft.com/office/drawing/2016/5/13/chartex" xmlns:cx8="http://schemas.microsoft.com/office/drawing/2016/5/14/chartex" xmlns:mc="http://schemas.openxmlformats.org/markup-compatibility/2006" xmlns:aink="http://schemas.microsoft.com/office/drawing/2016/ink" xmlns:am3d="http://schemas.microsoft.com/office/drawing/2017/model3d" xmlns:o="urn:schemas-microsoft-com:office:office" xmlns:oel="http://schemas.microsoft.com/office/2019/extlst" xmlns:r="http://schemas.openxmlformats.org/officeDocument/2006/relationships" xmlns:m="http://schemas.openxmlformats.org/officeDocument/2006/math" xmlns:v="urn:schemas-microsoft-com:vml" xmlns:wp14="http://schemas.microsoft.com/office/word/2010/wordprocessingDrawing" xmlns:wp="http://schemas.openxmlformats.org/drawingml/2006/wordprocessingDrawing" xmlns:w10="urn:schemas-microsoft-com:office:word" xmlns:w="http://schemas.openxmlformats.org/wordprocessingml/2006/main" xmlns:w14="http://schemas.microsoft.com/office/word/2010/wordml" xmlns:w15="http://schemas.microsoft.com/office/word/2012/wordml" xmlns:w16cex="http://schemas.microsoft.com/office/word/2018/wordml/cex" xmlns:w16cid="http://schemas.microsoft.com/office/word/2016/wordml/cid" xmlns:w16="http://schemas.microsoft.com/office/word/2018/wordml" xmlns:w16du="http://schemas.microsoft.com/office/word/2023/wordml/word16du" xmlns:w16sdtdh="http://schemas.microsoft.com/office/word/2020/wordml/sdtdatahash" xmlns:w16sdtfl="http://schemas.microsoft.com/office/word/2024/wordml/sdtformatlock" xmlns:w16se="http://schemas.microsoft.com/office/word/2015/wordml/symex" xmlns:wpg="http://schemas.microsoft.com/office/word/2010/wordprocessingGroup" xmlns:wpi="http://schemas.microsoft.com/office/word/2010/wordprocessingInk" xmlns:wne="http://schemas.microsoft.com/office/word/2006/wordml" xmlns:wps="http://schemas.microsoft.com/office/word/2010/wordprocessingShape" mc:Ignorable="w14 w15 w16se w16cid w16 w16cex w16sdtdh w16sdtfl w16du wp14">
   <w:abstractNum w:abstractNumId="0" w15:restartNumberingAfterBreak="0">
     <w:nsid w:val="030A393E"/>
-    <w:multiLevelType w:val="hybridMultilevel"/>
-    <w:tmpl w:val="6EE24D3C"/>
-    <w:lvl w:ilvl="0" w:tplc="8ABCB170">
+    <w:multiLevelType w:val="multilevel"/>
+    <w:tmpl w:val="8F2CFD70"/>
+    <w:lvl w:ilvl="0">
       <w:start w:val="1"/>
       <w:numFmt w:val="bullet"/>
       <w:lvlText w:val=""/>
       <w:lvlJc w:val="left"/>
       <w:pPr>
         <w:tabs>
-          <w:tab w:val="left" w:pos="720"/>
+          <w:tab w:val="num" w:pos="720"/>
         </w:tabs>
         <w:ind w:left="720" w:hanging="360"/>
       </w:pPr>
       <w:rPr>
-        <w:rFonts w:ascii="Symbol" w:hAnsi="Symbol"/>
+        <w:rFonts w:ascii="Symbol" w:hAnsi="Symbol" w:hint="default"/>
         <w:sz w:val="20"/>
       </w:rPr>
     </w:lvl>
-    <w:lvl w:ilvl="1" w:tplc="925A32BE">
+    <w:lvl w:ilvl="1" w:tentative="1">
       <w:start w:val="1"/>
       <w:numFmt w:val="bullet"/>
       <w:lvlText w:val="o"/>
       <w:lvlJc w:val="left"/>
       <w:pPr>
         <w:tabs>
-          <w:tab w:val="left" w:pos="1440"/>
+          <w:tab w:val="num" w:pos="1440"/>
         </w:tabs>
         <w:ind w:left="1440" w:hanging="360"/>
       </w:pPr>
       <w:rPr>
-        <w:rFonts w:ascii="Courier New" w:hAnsi="Courier New"/>
+        <w:rFonts w:ascii="Courier New" w:hAnsi="Courier New" w:hint="default"/>
         <w:sz w:val="20"/>
       </w:rPr>
     </w:lvl>
-    <w:lvl w:ilvl="2" w:tplc="1430D656">
+    <w:lvl w:ilvl="2" w:tentative="1">
       <w:start w:val="1"/>
       <w:numFmt w:val="bullet"/>
       <w:lvlText w:val=""/>
       <w:lvlJc w:val="left"/>
       <w:pPr>
         <w:tabs>
-          <w:tab w:val="left" w:pos="2160"/>
+          <w:tab w:val="num" w:pos="2160"/>
         </w:tabs>
         <w:ind w:left="2160" w:hanging="360"/>
       </w:pPr>
       <w:rPr>
-        <w:rFonts w:ascii="Wingdings" w:hAnsi="Wingdings"/>
+        <w:rFonts w:ascii="Wingdings" w:hAnsi="Wingdings" w:hint="default"/>
         <w:sz w:val="20"/>
       </w:rPr>
     </w:lvl>
-    <w:lvl w:ilvl="3" w:tplc="1A8247BC">
+    <w:lvl w:ilvl="3" w:tentative="1">
       <w:start w:val="1"/>
       <w:numFmt w:val="bullet"/>
       <w:lvlText w:val=""/>
       <w:lvlJc w:val="left"/>
       <w:pPr>
         <w:tabs>
-          <w:tab w:val="left" w:pos="2880"/>
+          <w:tab w:val="num" w:pos="2880"/>
         </w:tabs>
         <w:ind w:left="2880" w:hanging="360"/>
       </w:pPr>
       <w:rPr>
-        <w:rFonts w:ascii="Wingdings" w:hAnsi="Wingdings"/>
+        <w:rFonts w:ascii="Wingdings" w:hAnsi="Wingdings" w:hint="default"/>
         <w:sz w:val="20"/>
       </w:rPr>
     </w:lvl>
-    <w:lvl w:ilvl="4" w:tplc="73643E7C">
+    <w:lvl w:ilvl="4" w:tentative="1">
       <w:start w:val="1"/>
       <w:numFmt w:val="bullet"/>
       <w:lvlText w:val=""/>
       <w:lvlJc w:val="left"/>
       <w:pPr>
         <w:tabs>
-          <w:tab w:val="left" w:pos="3600"/>
+          <w:tab w:val="num" w:pos="3600"/>
         </w:tabs>
         <w:ind w:left="3600" w:hanging="360"/>
       </w:pPr>
       <w:rPr>
-        <w:rFonts w:ascii="Wingdings" w:hAnsi="Wingdings"/>
+        <w:rFonts w:ascii="Wingdings" w:hAnsi="Wingdings" w:hint="default"/>
         <w:sz w:val="20"/>
       </w:rPr>
     </w:lvl>
-    <w:lvl w:ilvl="5" w:tplc="76EA93A0">
+    <w:lvl w:ilvl="5" w:tentative="1">
       <w:start w:val="1"/>
       <w:numFmt w:val="bullet"/>
       <w:lvlText w:val=""/>
       <w:lvlJc w:val="left"/>
       <w:pPr>
         <w:tabs>
-          <w:tab w:val="left" w:pos="4320"/>
+          <w:tab w:val="num" w:pos="4320"/>
         </w:tabs>
         <w:ind w:left="4320" w:hanging="360"/>
       </w:pPr>
       <w:rPr>
-        <w:rFonts w:ascii="Wingdings" w:hAnsi="Wingdings"/>
+        <w:rFonts w:ascii="Wingdings" w:hAnsi="Wingdings" w:hint="default"/>
         <w:sz w:val="20"/>
       </w:rPr>
     </w:lvl>
-    <w:lvl w:ilvl="6" w:tplc="E708BE78">
+    <w:lvl w:ilvl="6" w:tentative="1">
       <w:start w:val="1"/>
       <w:numFmt w:val="bullet"/>
       <w:lvlText w:val=""/>
       <w:lvlJc w:val="left"/>
       <w:pPr>
         <w:tabs>
-          <w:tab w:val="left" w:pos="5040"/>
+          <w:tab w:val="num" w:pos="5040"/>
         </w:tabs>
         <w:ind w:left="5040" w:hanging="360"/>
       </w:pPr>
       <w:rPr>
-        <w:rFonts w:ascii="Wingdings" w:hAnsi="Wingdings"/>
+        <w:rFonts w:ascii="Wingdings" w:hAnsi="Wingdings" w:hint="default"/>
         <w:sz w:val="20"/>
       </w:rPr>
     </w:lvl>
-    <w:lvl w:ilvl="7" w:tplc="9B7A3EFC">
+    <w:lvl w:ilvl="7" w:tentative="1">
       <w:start w:val="1"/>
       <w:numFmt w:val="bullet"/>
       <w:lvlText w:val=""/>
       <w:lvlJc w:val="left"/>
       <w:pPr>
         <w:tabs>
-          <w:tab w:val="left" w:pos="5760"/>
+          <w:tab w:val="num" w:pos="5760"/>
         </w:tabs>
         <w:ind w:left="5760" w:hanging="360"/>
       </w:pPr>
       <w:rPr>
-        <w:rFonts w:ascii="Wingdings" w:hAnsi="Wingdings"/>
+        <w:rFonts w:ascii="Wingdings" w:hAnsi="Wingdings" w:hint="default"/>
         <w:sz w:val="20"/>
       </w:rPr>
     </w:lvl>
-    <w:lvl w:ilvl="8" w:tplc="9E06E124">
+    <w:lvl w:ilvl="8" w:tentative="1">
       <w:start w:val="1"/>
       <w:numFmt w:val="bullet"/>
       <w:lvlText w:val=""/>
       <w:lvlJc w:val="left"/>
       <w:pPr>
         <w:tabs>
-          <w:tab w:val="left" w:pos="6480"/>
+          <w:tab w:val="num" w:pos="6480"/>
         </w:tabs>
         <w:ind w:left="6480" w:hanging="360"/>
       </w:pPr>
       <w:rPr>
-        <w:rFonts w:ascii="Wingdings" w:hAnsi="Wingdings"/>
+        <w:rFonts w:ascii="Wingdings" w:hAnsi="Wingdings" w:hint="default"/>
         <w:sz w:val="20"/>
       </w:rPr>
     </w:lvl>
   </w:abstractNum>
   <w:abstractNum w:abstractNumId="1" w15:restartNumberingAfterBreak="0">
     <w:nsid w:val="10E974F9"/>
-    <w:multiLevelType w:val="hybridMultilevel"/>
-    <w:tmpl w:val="5D0AC4E8"/>
-    <w:lvl w:ilvl="0" w:tplc="69FC6936">
+    <w:multiLevelType w:val="multilevel"/>
+    <w:tmpl w:val="7C321E06"/>
+    <w:lvl w:ilvl="0">
       <w:start w:val="1"/>
       <w:numFmt w:val="bullet"/>
       <w:lvlText w:val=""/>
       <w:lvlJc w:val="left"/>
       <w:pPr>
         <w:tabs>
-          <w:tab w:val="left" w:pos="720"/>
+          <w:tab w:val="num" w:pos="720"/>
         </w:tabs>
         <w:ind w:left="720" w:hanging="360"/>
       </w:pPr>
       <w:rPr>
-        <w:rFonts w:ascii="Symbol" w:hAnsi="Symbol"/>
+        <w:rFonts w:ascii="Symbol" w:hAnsi="Symbol" w:hint="default"/>
         <w:sz w:val="20"/>
       </w:rPr>
     </w:lvl>
-    <w:lvl w:ilvl="1" w:tplc="C496443E">
+    <w:lvl w:ilvl="1" w:tentative="1">
       <w:start w:val="1"/>
       <w:numFmt w:val="bullet"/>
       <w:lvlText w:val="o"/>
       <w:lvlJc w:val="left"/>
       <w:pPr>
         <w:tabs>
-          <w:tab w:val="left" w:pos="1440"/>
+          <w:tab w:val="num" w:pos="1440"/>
         </w:tabs>
         <w:ind w:left="1440" w:hanging="360"/>
       </w:pPr>
       <w:rPr>
-        <w:rFonts w:ascii="Courier New" w:hAnsi="Courier New"/>
+        <w:rFonts w:ascii="Courier New" w:hAnsi="Courier New" w:hint="default"/>
         <w:sz w:val="20"/>
       </w:rPr>
     </w:lvl>
-    <w:lvl w:ilvl="2" w:tplc="94FE6726">
+    <w:lvl w:ilvl="2" w:tentative="1">
       <w:start w:val="1"/>
       <w:numFmt w:val="bullet"/>
       <w:lvlText w:val=""/>
       <w:lvlJc w:val="left"/>
       <w:pPr>
         <w:tabs>
-          <w:tab w:val="left" w:pos="2160"/>
+          <w:tab w:val="num" w:pos="2160"/>
         </w:tabs>
         <w:ind w:left="2160" w:hanging="360"/>
       </w:pPr>
       <w:rPr>
-        <w:rFonts w:ascii="Wingdings" w:hAnsi="Wingdings"/>
+        <w:rFonts w:ascii="Wingdings" w:hAnsi="Wingdings" w:hint="default"/>
         <w:sz w:val="20"/>
       </w:rPr>
     </w:lvl>
-    <w:lvl w:ilvl="3" w:tplc="82BE4682">
+    <w:lvl w:ilvl="3" w:tentative="1">
       <w:start w:val="1"/>
       <w:numFmt w:val="bullet"/>
       <w:lvlText w:val=""/>
       <w:lvlJc w:val="left"/>
       <w:pPr>
         <w:tabs>
-          <w:tab w:val="left" w:pos="2880"/>
+          <w:tab w:val="num" w:pos="2880"/>
         </w:tabs>
         <w:ind w:left="2880" w:hanging="360"/>
       </w:pPr>
       <w:rPr>
-        <w:rFonts w:ascii="Wingdings" w:hAnsi="Wingdings"/>
+        <w:rFonts w:ascii="Wingdings" w:hAnsi="Wingdings" w:hint="default"/>
         <w:sz w:val="20"/>
       </w:rPr>
     </w:lvl>
-    <w:lvl w:ilvl="4" w:tplc="7EAAD760">
+    <w:lvl w:ilvl="4" w:tentative="1">
       <w:start w:val="1"/>
       <w:numFmt w:val="bullet"/>
       <w:lvlText w:val=""/>
       <w:lvlJc w:val="left"/>
       <w:pPr>
         <w:tabs>
-          <w:tab w:val="left" w:pos="3600"/>
+          <w:tab w:val="num" w:pos="3600"/>
         </w:tabs>
         <w:ind w:left="3600" w:hanging="360"/>
       </w:pPr>
       <w:rPr>
-        <w:rFonts w:ascii="Wingdings" w:hAnsi="Wingdings"/>
+        <w:rFonts w:ascii="Wingdings" w:hAnsi="Wingdings" w:hint="default"/>
         <w:sz w:val="20"/>
       </w:rPr>
     </w:lvl>
-    <w:lvl w:ilvl="5" w:tplc="F50C8212">
+    <w:lvl w:ilvl="5" w:tentative="1">
       <w:start w:val="1"/>
       <w:numFmt w:val="bullet"/>
       <w:lvlText w:val=""/>
       <w:lvlJc w:val="left"/>
       <w:pPr>
         <w:tabs>
-          <w:tab w:val="left" w:pos="4320"/>
+          <w:tab w:val="num" w:pos="4320"/>
         </w:tabs>
         <w:ind w:left="4320" w:hanging="360"/>
       </w:pPr>
       <w:rPr>
-        <w:rFonts w:ascii="Wingdings" w:hAnsi="Wingdings"/>
+        <w:rFonts w:ascii="Wingdings" w:hAnsi="Wingdings" w:hint="default"/>
         <w:sz w:val="20"/>
       </w:rPr>
     </w:lvl>
-    <w:lvl w:ilvl="6" w:tplc="91E0A4DC">
+    <w:lvl w:ilvl="6" w:tentative="1">
       <w:start w:val="1"/>
       <w:numFmt w:val="bullet"/>
       <w:lvlText w:val=""/>
       <w:lvlJc w:val="left"/>
       <w:pPr>
         <w:tabs>
-          <w:tab w:val="left" w:pos="5040"/>
+          <w:tab w:val="num" w:pos="5040"/>
         </w:tabs>
         <w:ind w:left="5040" w:hanging="360"/>
       </w:pPr>
       <w:rPr>
-        <w:rFonts w:ascii="Wingdings" w:hAnsi="Wingdings"/>
+        <w:rFonts w:ascii="Wingdings" w:hAnsi="Wingdings" w:hint="default"/>
         <w:sz w:val="20"/>
       </w:rPr>
     </w:lvl>
-    <w:lvl w:ilvl="7" w:tplc="25FED60E">
+    <w:lvl w:ilvl="7" w:tentative="1">
       <w:start w:val="1"/>
       <w:numFmt w:val="bullet"/>
       <w:lvlText w:val=""/>
       <w:lvlJc w:val="left"/>
       <w:pPr>
         <w:tabs>
-          <w:tab w:val="left" w:pos="5760"/>
+          <w:tab w:val="num" w:pos="5760"/>
         </w:tabs>
         <w:ind w:left="5760" w:hanging="360"/>
       </w:pPr>
       <w:rPr>
-        <w:rFonts w:ascii="Wingdings" w:hAnsi="Wingdings"/>
+        <w:rFonts w:ascii="Wingdings" w:hAnsi="Wingdings" w:hint="default"/>
         <w:sz w:val="20"/>
       </w:rPr>
     </w:lvl>
-    <w:lvl w:ilvl="8" w:tplc="73B8EBD2">
+    <w:lvl w:ilvl="8" w:tentative="1">
       <w:start w:val="1"/>
       <w:numFmt w:val="bullet"/>
       <w:lvlText w:val=""/>
       <w:lvlJc w:val="left"/>
       <w:pPr>
         <w:tabs>
-          <w:tab w:val="left" w:pos="6480"/>
+          <w:tab w:val="num" w:pos="6480"/>
         </w:tabs>
         <w:ind w:left="6480" w:hanging="360"/>
       </w:pPr>
       <w:rPr>
-        <w:rFonts w:ascii="Wingdings" w:hAnsi="Wingdings"/>
+        <w:rFonts w:ascii="Wingdings" w:hAnsi="Wingdings" w:hint="default"/>
         <w:sz w:val="20"/>
       </w:rPr>
     </w:lvl>
@@ -1257,7 +2098,7 @@
   <w:abstractNum w:abstractNumId="2" w15:restartNumberingAfterBreak="0">
     <w:nsid w:val="22073075"/>
     <w:multiLevelType w:val="hybridMultilevel"/>
-    <w:tmpl w:val="D4B00192"/>
+    <w:tmpl w:val="E6D2B44E"/>
     <w:lvl w:ilvl="0" w:tplc="0413000F">
       <w:start w:val="1"/>
       <w:numFmt w:val="decimal"/>
@@ -1266,6 +2107,9 @@
       <w:pPr>
         <w:ind w:left="720" w:hanging="360"/>
       </w:pPr>
+      <w:rPr>
+        <w:rFonts w:hint="default"/>
+      </w:rPr>
     </w:lvl>
     <w:lvl w:ilvl="1" w:tplc="04130019">
       <w:start w:val="1"/>
@@ -1276,7 +2120,7 @@
         <w:ind w:left="1440" w:hanging="360"/>
       </w:pPr>
     </w:lvl>
-    <w:lvl w:ilvl="2" w:tplc="0413001B">
+    <w:lvl w:ilvl="2" w:tplc="0413001B" w:tentative="1">
       <w:start w:val="1"/>
       <w:numFmt w:val="lowerRoman"/>
       <w:lvlText w:val="%3."/>
@@ -1285,7 +2129,7 @@
         <w:ind w:left="2160" w:hanging="180"/>
       </w:pPr>
     </w:lvl>
-    <w:lvl w:ilvl="3" w:tplc="0413000F">
+    <w:lvl w:ilvl="3" w:tplc="0413000F" w:tentative="1">
       <w:start w:val="1"/>
       <w:numFmt w:val="decimal"/>
       <w:lvlText w:val="%4."/>
@@ -1294,7 +2138,7 @@
         <w:ind w:left="2880" w:hanging="360"/>
       </w:pPr>
     </w:lvl>
-    <w:lvl w:ilvl="4" w:tplc="04130019">
+    <w:lvl w:ilvl="4" w:tplc="04130019" w:tentative="1">
       <w:start w:val="1"/>
       <w:numFmt w:val="lowerLetter"/>
       <w:lvlText w:val="%5."/>
@@ -1303,7 +2147,7 @@
         <w:ind w:left="3600" w:hanging="360"/>
       </w:pPr>
     </w:lvl>
-    <w:lvl w:ilvl="5" w:tplc="0413001B">
+    <w:lvl w:ilvl="5" w:tplc="0413001B" w:tentative="1">
       <w:start w:val="1"/>
       <w:numFmt w:val="lowerRoman"/>
       <w:lvlText w:val="%6."/>
@@ -1312,7 +2156,7 @@
         <w:ind w:left="4320" w:hanging="180"/>
       </w:pPr>
     </w:lvl>
-    <w:lvl w:ilvl="6" w:tplc="0413000F">
+    <w:lvl w:ilvl="6" w:tplc="0413000F" w:tentative="1">
       <w:start w:val="1"/>
       <w:numFmt w:val="decimal"/>
       <w:lvlText w:val="%7."/>
@@ -1321,7 +2165,7 @@
         <w:ind w:left="5040" w:hanging="360"/>
       </w:pPr>
     </w:lvl>
-    <w:lvl w:ilvl="7" w:tplc="04130019">
+    <w:lvl w:ilvl="7" w:tplc="04130019" w:tentative="1">
       <w:start w:val="1"/>
       <w:numFmt w:val="lowerLetter"/>
       <w:lvlText w:val="%8."/>
@@ -1330,7 +2174,7 @@
         <w:ind w:left="5760" w:hanging="360"/>
       </w:pPr>
     </w:lvl>
-    <w:lvl w:ilvl="8" w:tplc="0413001B">
+    <w:lvl w:ilvl="8" w:tplc="0413001B" w:tentative="1">
       <w:start w:val="1"/>
       <w:numFmt w:val="lowerRoman"/>
       <w:lvlText w:val="%9."/>
@@ -1340,13 +2184,13 @@
       </w:pPr>
     </w:lvl>
   </w:abstractNum>
-  <w:num w:numId="1" w16cid:durableId="838887733">
+  <w:num w:numId="1" w16cid:durableId="1582638648">
     <w:abstractNumId w:val="2"/>
   </w:num>
-  <w:num w:numId="2" w16cid:durableId="431047689">
+  <w:num w:numId="2" w16cid:durableId="650250834">
     <w:abstractNumId w:val="0"/>
   </w:num>
-  <w:num w:numId="3" w16cid:durableId="381753470">
+  <w:num w:numId="3" w16cid:durableId="619264428">
     <w:abstractNumId w:val="1"/>
   </w:num>
 </w:numbering>
@@ -1357,9 +2201,12 @@
   <w:docDefaults>
     <w:rPrDefault>
       <w:rPr>
-        <w:rFonts w:ascii="Calibri" w:eastAsia="Times New Roman" w:hAnsi="Calibri" w:cs="Times New Roman"/>
+        <w:rFonts w:asciiTheme="minorHAnsi" w:eastAsiaTheme="minorHAnsi" w:hAnsiTheme="minorHAnsi" w:cstheme="minorBidi"/>
+        <w:kern w:val="2"/>
         <w:sz w:val="24"/>
-        <w:lang w:val="en-ZA" w:eastAsia="en-ZA" w:bidi="ar-SA"/>
+        <w:szCs w:val="24"/>
+        <w:lang w:val="nl-NL" w:eastAsia="en-US" w:bidi="ar-SA"/>
+        <w14:ligatures w14:val="standardContextual"/>
       </w:rPr>
     </w:rPrDefault>
     <w:pPrDefault>
@@ -1757,6 +2604,7 @@
     <w:link w:val="Heading1Char"/>
     <w:uiPriority w:val="9"/>
     <w:qFormat/>
+    <w:rsid w:val="000C569B"/>
     <w:pPr>
       <w:keepNext/>
       <w:keepLines/>
@@ -1764,8 +2612,10 @@
       <w:outlineLvl w:val="0"/>
     </w:pPr>
     <w:rPr>
-      <w:color w:val="0F4761"/>
+      <w:rFonts w:asciiTheme="majorHAnsi" w:eastAsiaTheme="majorEastAsia" w:hAnsiTheme="majorHAnsi" w:cstheme="majorBidi"/>
+      <w:color w:val="0F4761" w:themeColor="accent1" w:themeShade="BF"/>
       <w:sz w:val="40"/>
+      <w:szCs w:val="40"/>
     </w:rPr>
   </w:style>
   <w:style w:type="paragraph" w:styleId="Heading2">
@@ -1777,6 +2627,7 @@
     <w:semiHidden/>
     <w:unhideWhenUsed/>
     <w:qFormat/>
+    <w:rsid w:val="000C569B"/>
     <w:pPr>
       <w:keepNext/>
       <w:keepLines/>
@@ -1784,8 +2635,10 @@
       <w:outlineLvl w:val="1"/>
     </w:pPr>
     <w:rPr>
-      <w:color w:val="0F4761"/>
+      <w:rFonts w:asciiTheme="majorHAnsi" w:eastAsiaTheme="majorEastAsia" w:hAnsiTheme="majorHAnsi" w:cstheme="majorBidi"/>
+      <w:color w:val="0F4761" w:themeColor="accent1" w:themeShade="BF"/>
       <w:sz w:val="32"/>
+      <w:szCs w:val="32"/>
     </w:rPr>
   </w:style>
   <w:style w:type="paragraph" w:styleId="Heading3">
@@ -1797,6 +2650,7 @@
     <w:semiHidden/>
     <w:unhideWhenUsed/>
     <w:qFormat/>
+    <w:rsid w:val="000C569B"/>
     <w:pPr>
       <w:keepNext/>
       <w:keepLines/>
@@ -1804,8 +2658,10 @@
       <w:outlineLvl w:val="2"/>
     </w:pPr>
     <w:rPr>
-      <w:color w:val="0F4761"/>
+      <w:rFonts w:eastAsiaTheme="majorEastAsia" w:cstheme="majorBidi"/>
+      <w:color w:val="0F4761" w:themeColor="accent1" w:themeShade="BF"/>
       <w:sz w:val="28"/>
+      <w:szCs w:val="28"/>
     </w:rPr>
   </w:style>
   <w:style w:type="paragraph" w:styleId="Heading4">
@@ -1817,6 +2673,7 @@
     <w:semiHidden/>
     <w:unhideWhenUsed/>
     <w:qFormat/>
+    <w:rsid w:val="000C569B"/>
     <w:pPr>
       <w:keepNext/>
       <w:keepLines/>
@@ -1824,8 +2681,10 @@
       <w:outlineLvl w:val="3"/>
     </w:pPr>
     <w:rPr>
+      <w:rFonts w:eastAsiaTheme="majorEastAsia" w:cstheme="majorBidi"/>
       <w:i/>
-      <w:color w:val="0F4761"/>
+      <w:iCs/>
+      <w:color w:val="0F4761" w:themeColor="accent1" w:themeShade="BF"/>
     </w:rPr>
   </w:style>
   <w:style w:type="paragraph" w:styleId="Heading5">
@@ -1837,6 +2696,7 @@
     <w:semiHidden/>
     <w:unhideWhenUsed/>
     <w:qFormat/>
+    <w:rsid w:val="000C569B"/>
     <w:pPr>
       <w:keepNext/>
       <w:keepLines/>
@@ -1844,7 +2704,8 @@
       <w:outlineLvl w:val="4"/>
     </w:pPr>
     <w:rPr>
-      <w:color w:val="0F4761"/>
+      <w:rFonts w:eastAsiaTheme="majorEastAsia" w:cstheme="majorBidi"/>
+      <w:color w:val="0F4761" w:themeColor="accent1" w:themeShade="BF"/>
     </w:rPr>
   </w:style>
   <w:style w:type="paragraph" w:styleId="Heading6">
@@ -1856,6 +2717,7 @@
     <w:semiHidden/>
     <w:unhideWhenUsed/>
     <w:qFormat/>
+    <w:rsid w:val="000C569B"/>
     <w:pPr>
       <w:keepNext/>
       <w:keepLines/>
@@ -1863,8 +2725,10 @@
       <w:outlineLvl w:val="5"/>
     </w:pPr>
     <w:rPr>
+      <w:rFonts w:eastAsiaTheme="majorEastAsia" w:cstheme="majorBidi"/>
       <w:i/>
-      <w:color w:val="595959"/>
+      <w:iCs/>
+      <w:color w:val="595959" w:themeColor="text1" w:themeTint="A6"/>
     </w:rPr>
   </w:style>
   <w:style w:type="paragraph" w:styleId="Heading7">
@@ -1872,8 +2736,11 @@
     <w:basedOn w:val="Normal"/>
     <w:next w:val="Normal"/>
     <w:link w:val="Heading7Char"/>
+    <w:uiPriority w:val="9"/>
     <w:semiHidden/>
+    <w:unhideWhenUsed/>
     <w:qFormat/>
+    <w:rsid w:val="000C569B"/>
     <w:pPr>
       <w:keepNext/>
       <w:keepLines/>
@@ -1881,7 +2748,8 @@
       <w:outlineLvl w:val="6"/>
     </w:pPr>
     <w:rPr>
-      <w:color w:val="595959"/>
+      <w:rFonts w:eastAsiaTheme="majorEastAsia" w:cstheme="majorBidi"/>
+      <w:color w:val="595959" w:themeColor="text1" w:themeTint="A6"/>
     </w:rPr>
   </w:style>
   <w:style w:type="paragraph" w:styleId="Heading8">
@@ -1889,8 +2757,11 @@
     <w:basedOn w:val="Normal"/>
     <w:next w:val="Normal"/>
     <w:link w:val="Heading8Char"/>
+    <w:uiPriority w:val="9"/>
     <w:semiHidden/>
+    <w:unhideWhenUsed/>
     <w:qFormat/>
+    <w:rsid w:val="000C569B"/>
     <w:pPr>
       <w:keepNext/>
       <w:keepLines/>
@@ -1898,8 +2769,10 @@
       <w:outlineLvl w:val="7"/>
     </w:pPr>
     <w:rPr>
+      <w:rFonts w:eastAsiaTheme="majorEastAsia" w:cstheme="majorBidi"/>
       <w:i/>
-      <w:color w:val="272727"/>
+      <w:iCs/>
+      <w:color w:val="272727" w:themeColor="text1" w:themeTint="D8"/>
     </w:rPr>
   </w:style>
   <w:style w:type="paragraph" w:styleId="Heading9">
@@ -1907,8 +2780,11 @@
     <w:basedOn w:val="Normal"/>
     <w:next w:val="Normal"/>
     <w:link w:val="Heading9Char"/>
+    <w:uiPriority w:val="9"/>
     <w:semiHidden/>
+    <w:unhideWhenUsed/>
     <w:qFormat/>
+    <w:rsid w:val="000C569B"/>
     <w:pPr>
       <w:keepNext/>
       <w:keepLines/>
@@ -1916,7 +2792,8 @@
       <w:outlineLvl w:val="8"/>
     </w:pPr>
     <w:rPr>
-      <w:color w:val="272727"/>
+      <w:rFonts w:eastAsiaTheme="majorEastAsia" w:cstheme="majorBidi"/>
+      <w:color w:val="272727" w:themeColor="text1" w:themeTint="D8"/>
     </w:rPr>
   </w:style>
   <w:style w:type="character" w:default="1" w:styleId="DefaultParagraphFont">
@@ -1946,6 +2823,125 @@
     <w:semiHidden/>
     <w:unhideWhenUsed/>
   </w:style>
+  <w:style w:type="character" w:customStyle="1" w:styleId="Heading1Char">
+    <w:name w:val="Heading 1 Char"/>
+    <w:basedOn w:val="DefaultParagraphFont"/>
+    <w:link w:val="Heading1"/>
+    <w:uiPriority w:val="9"/>
+    <w:rsid w:val="000C569B"/>
+    <w:rPr>
+      <w:rFonts w:asciiTheme="majorHAnsi" w:eastAsiaTheme="majorEastAsia" w:hAnsiTheme="majorHAnsi" w:cstheme="majorBidi"/>
+      <w:color w:val="0F4761" w:themeColor="accent1" w:themeShade="BF"/>
+      <w:sz w:val="40"/>
+      <w:szCs w:val="40"/>
+    </w:rPr>
+  </w:style>
+  <w:style w:type="character" w:customStyle="1" w:styleId="Heading2Char">
+    <w:name w:val="Heading 2 Char"/>
+    <w:basedOn w:val="DefaultParagraphFont"/>
+    <w:link w:val="Heading2"/>
+    <w:uiPriority w:val="9"/>
+    <w:semiHidden/>
+    <w:rsid w:val="000C569B"/>
+    <w:rPr>
+      <w:rFonts w:asciiTheme="majorHAnsi" w:eastAsiaTheme="majorEastAsia" w:hAnsiTheme="majorHAnsi" w:cstheme="majorBidi"/>
+      <w:color w:val="0F4761" w:themeColor="accent1" w:themeShade="BF"/>
+      <w:sz w:val="32"/>
+      <w:szCs w:val="32"/>
+    </w:rPr>
+  </w:style>
+  <w:style w:type="character" w:customStyle="1" w:styleId="Heading3Char">
+    <w:name w:val="Heading 3 Char"/>
+    <w:basedOn w:val="DefaultParagraphFont"/>
+    <w:link w:val="Heading3"/>
+    <w:uiPriority w:val="9"/>
+    <w:semiHidden/>
+    <w:rsid w:val="000C569B"/>
+    <w:rPr>
+      <w:rFonts w:eastAsiaTheme="majorEastAsia" w:cstheme="majorBidi"/>
+      <w:color w:val="0F4761" w:themeColor="accent1" w:themeShade="BF"/>
+      <w:sz w:val="28"/>
+      <w:szCs w:val="28"/>
+    </w:rPr>
+  </w:style>
+  <w:style w:type="character" w:customStyle="1" w:styleId="Heading4Char">
+    <w:name w:val="Heading 4 Char"/>
+    <w:basedOn w:val="DefaultParagraphFont"/>
+    <w:link w:val="Heading4"/>
+    <w:uiPriority w:val="9"/>
+    <w:semiHidden/>
+    <w:rsid w:val="000C569B"/>
+    <w:rPr>
+      <w:rFonts w:eastAsiaTheme="majorEastAsia" w:cstheme="majorBidi"/>
+      <w:i/>
+      <w:iCs/>
+      <w:color w:val="0F4761" w:themeColor="accent1" w:themeShade="BF"/>
+    </w:rPr>
+  </w:style>
+  <w:style w:type="character" w:customStyle="1" w:styleId="Heading5Char">
+    <w:name w:val="Heading 5 Char"/>
+    <w:basedOn w:val="DefaultParagraphFont"/>
+    <w:link w:val="Heading5"/>
+    <w:uiPriority w:val="9"/>
+    <w:semiHidden/>
+    <w:rsid w:val="000C569B"/>
+    <w:rPr>
+      <w:rFonts w:eastAsiaTheme="majorEastAsia" w:cstheme="majorBidi"/>
+      <w:color w:val="0F4761" w:themeColor="accent1" w:themeShade="BF"/>
+    </w:rPr>
+  </w:style>
+  <w:style w:type="character" w:customStyle="1" w:styleId="Heading6Char">
+    <w:name w:val="Heading 6 Char"/>
+    <w:basedOn w:val="DefaultParagraphFont"/>
+    <w:link w:val="Heading6"/>
+    <w:uiPriority w:val="9"/>
+    <w:semiHidden/>
+    <w:rsid w:val="000C569B"/>
+    <w:rPr>
+      <w:rFonts w:eastAsiaTheme="majorEastAsia" w:cstheme="majorBidi"/>
+      <w:i/>
+      <w:iCs/>
+      <w:color w:val="595959" w:themeColor="text1" w:themeTint="A6"/>
+    </w:rPr>
+  </w:style>
+  <w:style w:type="character" w:customStyle="1" w:styleId="Heading7Char">
+    <w:name w:val="Heading 7 Char"/>
+    <w:basedOn w:val="DefaultParagraphFont"/>
+    <w:link w:val="Heading7"/>
+    <w:uiPriority w:val="9"/>
+    <w:semiHidden/>
+    <w:rsid w:val="000C569B"/>
+    <w:rPr>
+      <w:rFonts w:eastAsiaTheme="majorEastAsia" w:cstheme="majorBidi"/>
+      <w:color w:val="595959" w:themeColor="text1" w:themeTint="A6"/>
+    </w:rPr>
+  </w:style>
+  <w:style w:type="character" w:customStyle="1" w:styleId="Heading8Char">
+    <w:name w:val="Heading 8 Char"/>
+    <w:basedOn w:val="DefaultParagraphFont"/>
+    <w:link w:val="Heading8"/>
+    <w:uiPriority w:val="9"/>
+    <w:semiHidden/>
+    <w:rsid w:val="000C569B"/>
+    <w:rPr>
+      <w:rFonts w:eastAsiaTheme="majorEastAsia" w:cstheme="majorBidi"/>
+      <w:i/>
+      <w:iCs/>
+      <w:color w:val="272727" w:themeColor="text1" w:themeTint="D8"/>
+    </w:rPr>
+  </w:style>
+  <w:style w:type="character" w:customStyle="1" w:styleId="Heading9Char">
+    <w:name w:val="Heading 9 Char"/>
+    <w:basedOn w:val="DefaultParagraphFont"/>
+    <w:link w:val="Heading9"/>
+    <w:uiPriority w:val="9"/>
+    <w:semiHidden/>
+    <w:rsid w:val="000C569B"/>
+    <w:rPr>
+      <w:rFonts w:eastAsiaTheme="majorEastAsia" w:cstheme="majorBidi"/>
+      <w:color w:val="272727" w:themeColor="text1" w:themeTint="D8"/>
+    </w:rPr>
+  </w:style>
   <w:style w:type="paragraph" w:styleId="Title">
     <w:name w:val="Title"/>
     <w:basedOn w:val="Normal"/>
@@ -1953,12 +2949,31 @@
     <w:link w:val="TitleChar"/>
     <w:uiPriority w:val="10"/>
     <w:qFormat/>
+    <w:rsid w:val="000C569B"/>
     <w:pPr>
       <w:spacing w:after="80" w:line="240" w:lineRule="auto"/>
       <w:contextualSpacing/>
     </w:pPr>
     <w:rPr>
+      <w:rFonts w:asciiTheme="majorHAnsi" w:eastAsiaTheme="majorEastAsia" w:hAnsiTheme="majorHAnsi" w:cstheme="majorBidi"/>
+      <w:spacing w:val="-10"/>
+      <w:kern w:val="28"/>
       <w:sz w:val="56"/>
+      <w:szCs w:val="56"/>
+    </w:rPr>
+  </w:style>
+  <w:style w:type="character" w:customStyle="1" w:styleId="TitleChar">
+    <w:name w:val="Title Char"/>
+    <w:basedOn w:val="DefaultParagraphFont"/>
+    <w:link w:val="Title"/>
+    <w:uiPriority w:val="10"/>
+    <w:rsid w:val="000C569B"/>
+    <w:rPr>
+      <w:rFonts w:asciiTheme="majorHAnsi" w:eastAsiaTheme="majorEastAsia" w:hAnsiTheme="majorHAnsi" w:cstheme="majorBidi"/>
+      <w:spacing w:val="-10"/>
+      <w:kern w:val="28"/>
+      <w:sz w:val="56"/>
+      <w:szCs w:val="56"/>
     </w:rPr>
   </w:style>
   <w:style w:type="paragraph" w:styleId="Subtitle">
@@ -1968,9 +2983,32 @@
     <w:link w:val="SubtitleChar"/>
     <w:uiPriority w:val="11"/>
     <w:qFormat/>
+    <w:rsid w:val="000C569B"/>
+    <w:pPr>
+      <w:numPr>
+        <w:ilvl w:val="1"/>
+      </w:numPr>
+    </w:pPr>
     <w:rPr>
-      <w:color w:val="595959"/>
+      <w:rFonts w:eastAsiaTheme="majorEastAsia" w:cstheme="majorBidi"/>
+      <w:color w:val="595959" w:themeColor="text1" w:themeTint="A6"/>
+      <w:spacing w:val="15"/>
       <w:sz w:val="28"/>
+      <w:szCs w:val="28"/>
+    </w:rPr>
+  </w:style>
+  <w:style w:type="character" w:customStyle="1" w:styleId="SubtitleChar">
+    <w:name w:val="Subtitle Char"/>
+    <w:basedOn w:val="DefaultParagraphFont"/>
+    <w:link w:val="Subtitle"/>
+    <w:uiPriority w:val="11"/>
+    <w:rsid w:val="000C569B"/>
+    <w:rPr>
+      <w:rFonts w:eastAsiaTheme="majorEastAsia" w:cstheme="majorBidi"/>
+      <w:color w:val="595959" w:themeColor="text1" w:themeTint="A6"/>
+      <w:spacing w:val="15"/>
+      <w:sz w:val="28"/>
+      <w:szCs w:val="28"/>
     </w:rPr>
   </w:style>
   <w:style w:type="paragraph" w:styleId="Quote">
@@ -1978,35 +3016,66 @@
     <w:basedOn w:val="Normal"/>
     <w:next w:val="Normal"/>
     <w:link w:val="QuoteChar"/>
+    <w:uiPriority w:val="29"/>
     <w:qFormat/>
+    <w:rsid w:val="000C569B"/>
     <w:pPr>
       <w:spacing w:before="160"/>
       <w:jc w:val="center"/>
     </w:pPr>
     <w:rPr>
       <w:i/>
-      <w:color w:val="404040"/>
+      <w:iCs/>
+      <w:color w:val="404040" w:themeColor="text1" w:themeTint="BF"/>
+    </w:rPr>
+  </w:style>
+  <w:style w:type="character" w:customStyle="1" w:styleId="QuoteChar">
+    <w:name w:val="Quote Char"/>
+    <w:basedOn w:val="DefaultParagraphFont"/>
+    <w:link w:val="Quote"/>
+    <w:uiPriority w:val="29"/>
+    <w:rsid w:val="000C569B"/>
+    <w:rPr>
+      <w:i/>
+      <w:iCs/>
+      <w:color w:val="404040" w:themeColor="text1" w:themeTint="BF"/>
     </w:rPr>
   </w:style>
   <w:style w:type="paragraph" w:styleId="ListParagraph">
     <w:name w:val="List Paragraph"/>
     <w:basedOn w:val="Normal"/>
+    <w:uiPriority w:val="34"/>
     <w:qFormat/>
+    <w:rsid w:val="000C569B"/>
     <w:pPr>
       <w:ind w:left="720"/>
       <w:contextualSpacing/>
     </w:pPr>
+  </w:style>
+  <w:style w:type="character" w:styleId="IntenseEmphasis">
+    <w:name w:val="Intense Emphasis"/>
+    <w:basedOn w:val="DefaultParagraphFont"/>
+    <w:uiPriority w:val="21"/>
+    <w:qFormat/>
+    <w:rsid w:val="000C569B"/>
+    <w:rPr>
+      <w:i/>
+      <w:iCs/>
+      <w:color w:val="0F4761" w:themeColor="accent1" w:themeShade="BF"/>
+    </w:rPr>
   </w:style>
   <w:style w:type="paragraph" w:styleId="IntenseQuote">
     <w:name w:val="Intense Quote"/>
     <w:basedOn w:val="Normal"/>
     <w:next w:val="Normal"/>
     <w:link w:val="IntenseQuoteChar"/>
+    <w:uiPriority w:val="30"/>
     <w:qFormat/>
+    <w:rsid w:val="000C569B"/>
     <w:pPr>
       <w:pBdr>
-        <w:top w:val="single" w:sz="4" w:space="10" w:color="0F4761"/>
-        <w:bottom w:val="single" w:sz="4" w:space="10" w:color="0F4761"/>
+        <w:top w:val="single" w:sz="4" w:space="10" w:color="0F4761" w:themeColor="accent1" w:themeShade="BF"/>
+        <w:bottom w:val="single" w:sz="4" w:space="10" w:color="0F4761" w:themeColor="accent1" w:themeShade="BF"/>
       </w:pBdr>
       <w:spacing w:before="360" w:after="360"/>
       <w:ind w:left="864" w:right="864"/>
@@ -2014,13 +3083,43 @@
     </w:pPr>
     <w:rPr>
       <w:i/>
-      <w:color w:val="0F4761"/>
+      <w:iCs/>
+      <w:color w:val="0F4761" w:themeColor="accent1" w:themeShade="BF"/>
+    </w:rPr>
+  </w:style>
+  <w:style w:type="character" w:customStyle="1" w:styleId="IntenseQuoteChar">
+    <w:name w:val="Intense Quote Char"/>
+    <w:basedOn w:val="DefaultParagraphFont"/>
+    <w:link w:val="IntenseQuote"/>
+    <w:uiPriority w:val="30"/>
+    <w:rsid w:val="000C569B"/>
+    <w:rPr>
+      <w:i/>
+      <w:iCs/>
+      <w:color w:val="0F4761" w:themeColor="accent1" w:themeShade="BF"/>
+    </w:rPr>
+  </w:style>
+  <w:style w:type="character" w:styleId="IntenseReference">
+    <w:name w:val="Intense Reference"/>
+    <w:basedOn w:val="DefaultParagraphFont"/>
+    <w:uiPriority w:val="32"/>
+    <w:qFormat/>
+    <w:rsid w:val="000C569B"/>
+    <w:rPr>
+      <w:b/>
+      <w:bCs/>
+      <w:smallCaps/>
+      <w:color w:val="0F4761" w:themeColor="accent1" w:themeShade="BF"/>
+      <w:spacing w:val="5"/>
     </w:rPr>
   </w:style>
   <w:style w:type="paragraph" w:styleId="Header">
     <w:name w:val="header"/>
     <w:basedOn w:val="Normal"/>
     <w:link w:val="HeaderChar"/>
+    <w:uiPriority w:val="99"/>
+    <w:unhideWhenUsed/>
+    <w:rsid w:val="002D3292"/>
     <w:pPr>
       <w:tabs>
         <w:tab w:val="center" w:pos="4536"/>
@@ -2029,10 +3128,20 @@
       <w:spacing w:after="0" w:line="240" w:lineRule="auto"/>
     </w:pPr>
   </w:style>
+  <w:style w:type="character" w:customStyle="1" w:styleId="HeaderChar">
+    <w:name w:val="Header Char"/>
+    <w:basedOn w:val="DefaultParagraphFont"/>
+    <w:link w:val="Header"/>
+    <w:uiPriority w:val="99"/>
+    <w:rsid w:val="002D3292"/>
+  </w:style>
   <w:style w:type="paragraph" w:styleId="Footer">
     <w:name w:val="footer"/>
     <w:basedOn w:val="Normal"/>
     <w:link w:val="FooterChar"/>
+    <w:uiPriority w:val="99"/>
+    <w:unhideWhenUsed/>
+    <w:rsid w:val="002D3292"/>
     <w:pPr>
       <w:tabs>
         <w:tab w:val="center" w:pos="4536"/>
@@ -2041,22 +3150,76 @@
       <w:spacing w:after="0" w:line="240" w:lineRule="auto"/>
     </w:pPr>
   </w:style>
+  <w:style w:type="character" w:customStyle="1" w:styleId="FooterChar">
+    <w:name w:val="Footer Char"/>
+    <w:basedOn w:val="DefaultParagraphFont"/>
+    <w:link w:val="Footer"/>
+    <w:uiPriority w:val="99"/>
+    <w:rsid w:val="002D3292"/>
+  </w:style>
+  <w:style w:type="character" w:styleId="Hyperlink">
+    <w:name w:val="Hyperlink"/>
+    <w:basedOn w:val="DefaultParagraphFont"/>
+    <w:uiPriority w:val="99"/>
+    <w:unhideWhenUsed/>
+    <w:rsid w:val="00CF1727"/>
+    <w:rPr>
+      <w:color w:val="467886" w:themeColor="hyperlink"/>
+      <w:u w:val="single"/>
+    </w:rPr>
+  </w:style>
+  <w:style w:type="character" w:styleId="UnresolvedMention">
+    <w:name w:val="Unresolved Mention"/>
+    <w:basedOn w:val="DefaultParagraphFont"/>
+    <w:uiPriority w:val="99"/>
+    <w:semiHidden/>
+    <w:unhideWhenUsed/>
+    <w:rsid w:val="00CF1727"/>
+    <w:rPr>
+      <w:color w:val="605E5C"/>
+      <w:shd w:val="clear" w:color="auto" w:fill="E1DFDD"/>
+    </w:rPr>
+  </w:style>
+  <w:style w:type="character" w:styleId="FollowedHyperlink">
+    <w:name w:val="FollowedHyperlink"/>
+    <w:basedOn w:val="DefaultParagraphFont"/>
+    <w:uiPriority w:val="99"/>
+    <w:semiHidden/>
+    <w:unhideWhenUsed/>
+    <w:rsid w:val="00DE6F54"/>
+    <w:rPr>
+      <w:color w:val="96607D" w:themeColor="followedHyperlink"/>
+      <w:u w:val="single"/>
+    </w:rPr>
+  </w:style>
   <w:style w:type="paragraph" w:styleId="TOCHeading">
     <w:name w:val="TOC Heading"/>
     <w:basedOn w:val="Heading1"/>
     <w:next w:val="Normal"/>
+    <w:uiPriority w:val="39"/>
+    <w:unhideWhenUsed/>
     <w:qFormat/>
+    <w:rsid w:val="00D309D2"/>
     <w:pPr>
       <w:spacing w:before="240" w:after="0" w:line="259" w:lineRule="auto"/>
+      <w:outlineLvl w:val="9"/>
     </w:pPr>
     <w:rPr>
+      <w:kern w:val="0"/>
       <w:sz w:val="32"/>
+      <w:szCs w:val="32"/>
+      <w:lang w:eastAsia="nl-NL"/>
+      <w14:ligatures w14:val="none"/>
     </w:rPr>
   </w:style>
   <w:style w:type="paragraph" w:styleId="TOC1">
     <w:name w:val="toc 1"/>
     <w:basedOn w:val="Normal"/>
     <w:next w:val="Normal"/>
+    <w:autoRedefine/>
+    <w:uiPriority w:val="39"/>
+    <w:unhideWhenUsed/>
+    <w:rsid w:val="00D84ECD"/>
     <w:pPr>
       <w:spacing w:after="100"/>
     </w:pPr>
@@ -2064,210 +3227,19 @@
   <w:style w:type="paragraph" w:styleId="NormalWeb">
     <w:name w:val="Normal (Web)"/>
     <w:basedOn w:val="Normal"/>
+    <w:uiPriority w:val="99"/>
     <w:semiHidden/>
+    <w:unhideWhenUsed/>
+    <w:rsid w:val="002530E9"/>
     <w:rPr>
-      <w:rFonts w:ascii="Times New Roman" w:hAnsi="Times New Roman"/>
+      <w:rFonts w:ascii="Times New Roman" w:hAnsi="Times New Roman" w:cs="Times New Roman"/>
     </w:rPr>
-  </w:style>
-  <w:style w:type="character" w:styleId="LineNumber">
-    <w:name w:val="line number"/>
-    <w:basedOn w:val="DefaultParagraphFont"/>
-    <w:semiHidden/>
-  </w:style>
-  <w:style w:type="character" w:styleId="Hyperlink">
-    <w:name w:val="Hyperlink"/>
-    <w:basedOn w:val="DefaultParagraphFont"/>
-    <w:rPr>
-      <w:color w:val="467886"/>
-      <w:u w:val="single"/>
-    </w:rPr>
-  </w:style>
-  <w:style w:type="character" w:customStyle="1" w:styleId="Heading1Char">
-    <w:name w:val="Heading 1 Char"/>
-    <w:basedOn w:val="DefaultParagraphFont"/>
-    <w:link w:val="Heading1"/>
-    <w:rPr>
-      <w:color w:val="0F4761"/>
-      <w:sz w:val="40"/>
-    </w:rPr>
-  </w:style>
-  <w:style w:type="character" w:customStyle="1" w:styleId="Heading2Char">
-    <w:name w:val="Heading 2 Char"/>
-    <w:basedOn w:val="DefaultParagraphFont"/>
-    <w:link w:val="Heading2"/>
-    <w:semiHidden/>
-    <w:rPr>
-      <w:color w:val="0F4761"/>
-      <w:sz w:val="32"/>
-    </w:rPr>
-  </w:style>
-  <w:style w:type="character" w:customStyle="1" w:styleId="Heading3Char">
-    <w:name w:val="Heading 3 Char"/>
-    <w:basedOn w:val="DefaultParagraphFont"/>
-    <w:link w:val="Heading3"/>
-    <w:semiHidden/>
-    <w:rPr>
-      <w:color w:val="0F4761"/>
-      <w:sz w:val="28"/>
-    </w:rPr>
-  </w:style>
-  <w:style w:type="character" w:customStyle="1" w:styleId="Heading4Char">
-    <w:name w:val="Heading 4 Char"/>
-    <w:basedOn w:val="DefaultParagraphFont"/>
-    <w:link w:val="Heading4"/>
-    <w:semiHidden/>
-    <w:rPr>
-      <w:i/>
-      <w:color w:val="0F4761"/>
-    </w:rPr>
-  </w:style>
-  <w:style w:type="character" w:customStyle="1" w:styleId="Heading5Char">
-    <w:name w:val="Heading 5 Char"/>
-    <w:basedOn w:val="DefaultParagraphFont"/>
-    <w:link w:val="Heading5"/>
-    <w:semiHidden/>
-    <w:rPr>
-      <w:color w:val="0F4761"/>
-    </w:rPr>
-  </w:style>
-  <w:style w:type="character" w:customStyle="1" w:styleId="Heading6Char">
-    <w:name w:val="Heading 6 Char"/>
-    <w:basedOn w:val="DefaultParagraphFont"/>
-    <w:link w:val="Heading6"/>
-    <w:semiHidden/>
-    <w:rPr>
-      <w:i/>
-      <w:color w:val="595959"/>
-    </w:rPr>
-  </w:style>
-  <w:style w:type="character" w:customStyle="1" w:styleId="Heading7Char">
-    <w:name w:val="Heading 7 Char"/>
-    <w:basedOn w:val="DefaultParagraphFont"/>
-    <w:link w:val="Heading7"/>
-    <w:semiHidden/>
-    <w:rPr>
-      <w:color w:val="595959"/>
-    </w:rPr>
-  </w:style>
-  <w:style w:type="character" w:customStyle="1" w:styleId="Heading8Char">
-    <w:name w:val="Heading 8 Char"/>
-    <w:basedOn w:val="DefaultParagraphFont"/>
-    <w:link w:val="Heading8"/>
-    <w:semiHidden/>
-    <w:rPr>
-      <w:i/>
-      <w:color w:val="272727"/>
-    </w:rPr>
-  </w:style>
-  <w:style w:type="character" w:customStyle="1" w:styleId="Heading9Char">
-    <w:name w:val="Heading 9 Char"/>
-    <w:basedOn w:val="DefaultParagraphFont"/>
-    <w:link w:val="Heading9"/>
-    <w:semiHidden/>
-    <w:rPr>
-      <w:color w:val="272727"/>
-    </w:rPr>
-  </w:style>
-  <w:style w:type="character" w:customStyle="1" w:styleId="TitleChar">
-    <w:name w:val="Title Char"/>
-    <w:basedOn w:val="DefaultParagraphFont"/>
-    <w:link w:val="Title"/>
-    <w:rPr>
-      <w:sz w:val="56"/>
-    </w:rPr>
-  </w:style>
-  <w:style w:type="character" w:customStyle="1" w:styleId="SubtitleChar">
-    <w:name w:val="Subtitle Char"/>
-    <w:basedOn w:val="DefaultParagraphFont"/>
-    <w:link w:val="Subtitle"/>
-    <w:rPr>
-      <w:color w:val="595959"/>
-      <w:sz w:val="28"/>
-    </w:rPr>
-  </w:style>
-  <w:style w:type="character" w:customStyle="1" w:styleId="QuoteChar">
-    <w:name w:val="Quote Char"/>
-    <w:basedOn w:val="DefaultParagraphFont"/>
-    <w:link w:val="Quote"/>
-    <w:rPr>
-      <w:i/>
-      <w:color w:val="404040"/>
-    </w:rPr>
-  </w:style>
-  <w:style w:type="character" w:styleId="IntenseEmphasis">
-    <w:name w:val="Intense Emphasis"/>
-    <w:basedOn w:val="DefaultParagraphFont"/>
-    <w:qFormat/>
-    <w:rPr>
-      <w:i/>
-      <w:color w:val="0F4761"/>
-    </w:rPr>
-  </w:style>
-  <w:style w:type="character" w:customStyle="1" w:styleId="IntenseQuoteChar">
-    <w:name w:val="Intense Quote Char"/>
-    <w:basedOn w:val="DefaultParagraphFont"/>
-    <w:link w:val="IntenseQuote"/>
-    <w:rPr>
-      <w:i/>
-      <w:color w:val="0F4761"/>
-    </w:rPr>
-  </w:style>
-  <w:style w:type="character" w:styleId="IntenseReference">
-    <w:name w:val="Intense Reference"/>
-    <w:basedOn w:val="DefaultParagraphFont"/>
-    <w:qFormat/>
-    <w:rPr>
-      <w:b/>
-      <w:color w:val="0F4761"/>
-    </w:rPr>
-  </w:style>
-  <w:style w:type="character" w:customStyle="1" w:styleId="HeaderChar">
-    <w:name w:val="Header Char"/>
-    <w:basedOn w:val="DefaultParagraphFont"/>
-    <w:link w:val="Header"/>
-  </w:style>
-  <w:style w:type="character" w:customStyle="1" w:styleId="FooterChar">
-    <w:name w:val="Footer Char"/>
-    <w:basedOn w:val="DefaultParagraphFont"/>
-    <w:link w:val="Footer"/>
-  </w:style>
-  <w:style w:type="character" w:styleId="UnresolvedMention">
-    <w:name w:val="Unresolved Mention"/>
-    <w:basedOn w:val="DefaultParagraphFont"/>
-    <w:semiHidden/>
-    <w:rPr>
-      <w:color w:val="605E5C"/>
-      <w:shd w:val="clear" w:color="auto" w:fill="E1DFDD"/>
-    </w:rPr>
-  </w:style>
-  <w:style w:type="character" w:styleId="FollowedHyperlink">
-    <w:name w:val="FollowedHyperlink"/>
-    <w:basedOn w:val="DefaultParagraphFont"/>
-    <w:semiHidden/>
-    <w:rPr>
-      <w:color w:val="96607D"/>
-      <w:u w:val="single"/>
-    </w:rPr>
-  </w:style>
-  <w:style w:type="table" w:styleId="TableSimple1">
-    <w:name w:val="Table Simple 1"/>
-    <w:basedOn w:val="TableNormal"/>
-    <w:tblPr>
-      <w:tblBorders>
-        <w:top w:val="single" w:sz="4" w:space="0" w:color="000000"/>
-        <w:left w:val="single" w:sz="4" w:space="0" w:color="000000"/>
-        <w:bottom w:val="single" w:sz="4" w:space="0" w:color="000000"/>
-        <w:right w:val="single" w:sz="4" w:space="0" w:color="000000"/>
-        <w:insideH w:val="single" w:sz="4" w:space="0" w:color="000000"/>
-        <w:insideV w:val="single" w:sz="4" w:space="0" w:color="000000"/>
-      </w:tblBorders>
-    </w:tblPr>
   </w:style>
 </w:styles>
 </file>
 
 <file path=word/theme/theme1.xml><?xml version="1.0" encoding="utf-8"?>
-<a:theme xmlns:a="http://schemas.openxmlformats.org/drawingml/2006/main" name="Office Theme">
+<a:theme xmlns:a="http://schemas.openxmlformats.org/drawingml/2006/main" name="Kantoorthema">
   <a:themeElements>
     <a:clrScheme name="Office">
       <a:dk1>
@@ -2579,4 +3551,16 @@
     </a:ext>
   </a:extLst>
 </a:theme>
+</file>
+
+<file path=customXml/item1.xml><?xml version="1.0" encoding="utf-8"?>
+<b:Sources xmlns:b="http://schemas.openxmlformats.org/officeDocument/2006/bibliography" xmlns="http://schemas.openxmlformats.org/officeDocument/2006/bibliography" SelectedStyle="\APASixthEditionOfficeOnline.xsl" StyleName="APA" Version="6"/>
+</file>
+
+<file path=customXml/itemProps1.xml><?xml version="1.0" encoding="utf-8"?>
+<ds:datastoreItem xmlns:ds="http://schemas.openxmlformats.org/officeDocument/2006/customXml" ds:itemID="{08D71055-0101-4A50-B641-89FFC92BD6D7}">
+  <ds:schemaRefs>
+    <ds:schemaRef ds:uri="http://schemas.openxmlformats.org/officeDocument/2006/bibliography"/>
+  </ds:schemaRefs>
+</ds:datastoreItem>
 </file>
</xml_diff>

<commit_message>
WORD: added paragraph of graphics
</commit_message>
<xml_diff>
--- a/PWS word document/PWS VAVO Project.docx
+++ b/PWS word document/PWS VAVO Project.docx
@@ -1449,6 +1449,31 @@
           <w:u w:val="single"/>
         </w:rPr>
         <w:t>cs?</w:t>
+      </w:r>
+    </w:p>
+    <w:p>
+      <w:pPr>
+        <w:rPr>
+          <w:b/>
+          <w:bCs/>
+          <w:i/>
+          <w:iCs/>
+          <w:sz w:val="32"/>
+          <w:szCs w:val="32"/>
+          <w:u w:val="single"/>
+        </w:rPr>
+      </w:pPr>
+      <w:r>
+        <w:t xml:space="preserve">Graphics zijn belangrijk voor de gevoel en stijl </w:t>
+      </w:r>
+      <w:r>
+        <w:t>van</w:t>
+      </w:r>
+      <w:r>
+        <w:t xml:space="preserve"> de video game. Daarom is het belangrijk</w:t>
+      </w:r>
+      <w:r>
+        <w:t xml:space="preserve"> om een creatief en erkenbare stijl to hebben. Bijvoorbeeld Pixel Art, wat echt een ‘Retro’ en simplistieste gevoel geven. De Pxiel Art in ons game heeft Eduan gemaakt door in mobiele app, wat heet Pixel Studio, een vrij bruikbare kunst app. </w:t>
       </w:r>
     </w:p>
     <w:p>

</xml_diff>